<commit_message>
added latex documentation file
</commit_message>
<xml_diff>
--- a/arduinoStuff/docs/Arduino-side Documentaion.docx
+++ b/arduinoStuff/docs/Arduino-side Documentaion.docx
@@ -1,97 +1,198 @@
 
 <file path=word/document.xml><?xml version="1.0" encoding="utf-8"?>
-<w:document xmlns:wpc="http://schemas.microsoft.com/office/word/2010/wordprocessingCanvas" xmlns:cx="http://schemas.microsoft.com/office/drawing/2014/chartex" xmlns:cx1="http://schemas.microsoft.com/office/drawing/2015/9/8/chartex" xmlns:mc="http://schemas.openxmlformats.org/markup-compatibility/2006" xmlns:o="urn:schemas-microsoft-com:office:office" xmlns:r="http://schemas.openxmlformats.org/officeDocument/2006/relationships" xmlns:m="http://schemas.openxmlformats.org/officeDocument/2006/math" xmlns:v="urn:schemas-microsoft-com:vml" xmlns:wp14="http://schemas.microsoft.com/office/word/2010/wordprocessingDrawing" xmlns:wp="http://schemas.openxmlformats.org/drawingml/2006/wordprocessingDrawing" xmlns:w10="urn:schemas-microsoft-com:office:word" xmlns:w="http://schemas.openxmlformats.org/wordprocessingml/2006/main" xmlns:w14="http://schemas.microsoft.com/office/word/2010/wordml" xmlns:w15="http://schemas.microsoft.com/office/word/2012/wordml" xmlns:w16se="http://schemas.microsoft.com/office/word/2015/wordml/symex" xmlns:wpg="http://schemas.microsoft.com/office/word/2010/wordprocessingGroup" xmlns:wpi="http://schemas.microsoft.com/office/word/2010/wordprocessingInk" xmlns:wne="http://schemas.microsoft.com/office/word/2006/wordml" xmlns:wps="http://schemas.microsoft.com/office/word/2010/wordprocessingShape" mc:Ignorable="w14 w15 w16se wp14">
+<w:document xmlns:wpc="http://schemas.microsoft.com/office/word/2010/wordprocessingCanvas" xmlns:mo="http://schemas.microsoft.com/office/mac/office/2008/main" xmlns:mc="http://schemas.openxmlformats.org/markup-compatibility/2006" xmlns:mv="urn:schemas-microsoft-com:mac:vml" xmlns:o="urn:schemas-microsoft-com:office:office" xmlns:r="http://schemas.openxmlformats.org/officeDocument/2006/relationships" xmlns:m="http://schemas.openxmlformats.org/officeDocument/2006/math" xmlns:v="urn:schemas-microsoft-com:vml" xmlns:wp14="http://schemas.microsoft.com/office/word/2010/wordprocessingDrawing" xmlns:wp="http://schemas.openxmlformats.org/drawingml/2006/wordprocessingDrawing" xmlns:w10="urn:schemas-microsoft-com:office:word" xmlns:w="http://schemas.openxmlformats.org/wordprocessingml/2006/main" xmlns:w14="http://schemas.microsoft.com/office/word/2010/wordml" xmlns:w15="http://schemas.microsoft.com/office/word/2012/wordml" xmlns:wpg="http://schemas.microsoft.com/office/word/2010/wordprocessingGroup" xmlns:wpi="http://schemas.microsoft.com/office/word/2010/wordprocessingInk" xmlns:wne="http://schemas.microsoft.com/office/word/2006/wordml" xmlns:wps="http://schemas.microsoft.com/office/word/2010/wordprocessingShape" mc:Ignorable="w14 w15 wp14">
   <w:body>
     <w:p>
       <w:pPr>
-        <w:jc w:val="center"/>
-        <w:rPr>
+        <w:pStyle w:val="Title"/>
+        <w:rPr>
+          <w:b/>
+          <w:bCs/>
+          <w:sz w:val="36"/>
+          <w:szCs w:val="36"/>
+        </w:rPr>
+      </w:pPr>
+      <w:proofErr w:type="spellStart"/>
+      <w:r>
+        <w:rPr>
+          <w:b/>
+          <w:bCs/>
+          <w:sz w:val="36"/>
+          <w:szCs w:val="36"/>
+        </w:rPr>
+        <w:t>Multicell</w:t>
+      </w:r>
+      <w:proofErr w:type="spellEnd"/>
+      <w:r>
+        <w:rPr>
+          <w:b/>
+          <w:bCs/>
+          <w:sz w:val="36"/>
+          <w:szCs w:val="36"/>
+        </w:rPr>
+        <w:t xml:space="preserve"> Battery Monitor Based on LTC6802G-1 Chip</w:t>
+      </w:r>
+    </w:p>
+    <w:p>
+      <w:pPr>
+        <w:pStyle w:val="Subtitle"/>
+        <w:rPr>
+          <w:b/>
+          <w:bCs/>
           <w:sz w:val="24"/>
           <w:szCs w:val="24"/>
         </w:rPr>
       </w:pPr>
       <w:r>
         <w:rPr>
+          <w:b/>
+          <w:bCs/>
           <w:sz w:val="24"/>
           <w:szCs w:val="24"/>
         </w:rPr>
-        <w:t>Introduction</w:t>
-      </w:r>
-    </w:p>
-    <w:p>
-      <w:pPr>
+        <w:t>Test SPI Commands and Data Flow from Master Arduino to LTC6802 Chip</w:t>
+      </w:r>
+    </w:p>
+    <w:p>
+      <w:pPr>
+        <w:jc w:val="center"/>
         <w:rPr>
           <w:sz w:val="24"/>
           <w:szCs w:val="24"/>
         </w:rPr>
       </w:pPr>
-      <w:r>
+    </w:p>
+    <w:p>
+      <w:pPr>
+        <w:pStyle w:val="Heading1"/>
+        <w:rPr>
+          <w:b/>
+          <w:bCs/>
+          <w:sz w:val="28"/>
+          <w:szCs w:val="28"/>
+        </w:rPr>
+      </w:pPr>
+      <w:r>
+        <w:rPr>
+          <w:b/>
+          <w:bCs/>
+          <w:sz w:val="28"/>
+          <w:szCs w:val="28"/>
+        </w:rPr>
+        <w:t>Introduction</w:t>
+      </w:r>
+    </w:p>
+    <w:p>
+      <w:pPr>
         <w:rPr>
           <w:sz w:val="24"/>
           <w:szCs w:val="24"/>
         </w:rPr>
-        <w:t>This document provides the steps needed to use the slave-side simulation in SPI communication between Arduino chips. This is mainly written to be able to test the commands and data flow from th</w:t>
-      </w:r>
+      </w:pPr>
       <w:r>
         <w:rPr>
           <w:sz w:val="24"/>
           <w:szCs w:val="24"/>
         </w:rPr>
-        <w:t xml:space="preserve">e master Arduino chip to the </w:t>
-      </w:r>
+        <w:t>This document provides the steps needed to use the slave-side simulation in SPI communication bet</w:t>
+      </w:r>
+      <w:bookmarkStart w:id="0" w:name="_GoBack"/>
+      <w:bookmarkEnd w:id="0"/>
       <w:r>
         <w:rPr>
           <w:sz w:val="24"/>
           <w:szCs w:val="24"/>
         </w:rPr>
-        <w:t>chip LTC6802</w:t>
+        <w:t>ween Arduino chips. This is mainly written to be able to test the commands and data flow from th</w:t>
       </w:r>
       <w:r>
         <w:rPr>
           <w:sz w:val="24"/>
           <w:szCs w:val="24"/>
         </w:rPr>
-        <w:t>. This simulation simply printout any data received from the master so that one can check the communication errors and debug it.</w:t>
-      </w:r>
-    </w:p>
-    <w:p>
-      <w:pPr>
+        <w:t xml:space="preserve">e master Arduino chip to the </w:t>
+      </w:r>
+      <w:r>
         <w:rPr>
           <w:sz w:val="24"/>
           <w:szCs w:val="24"/>
         </w:rPr>
-      </w:pPr>
-    </w:p>
-    <w:p>
-      <w:pPr>
-        <w:pStyle w:val="Heading1"/>
-      </w:pPr>
-      <w:r>
-        <w:t>User Manual:</w:t>
-      </w:r>
-    </w:p>
-    <w:p>
-      <w:pPr>
-        <w:pStyle w:val="Heading2"/>
-      </w:pPr>
-      <w:r>
-        <w:t>Step (1): Getting things on PC.</w:t>
-      </w:r>
-    </w:p>
-    <w:p>
-      <w:pPr>
-        <w:ind w:left="720"/>
+        <w:t>chip LTC6802</w:t>
+      </w:r>
+      <w:r>
         <w:rPr>
           <w:sz w:val="24"/>
           <w:szCs w:val="24"/>
         </w:rPr>
-      </w:pPr>
-      <w:r>
+        <w:t>. This simulation simply printout any data received from the master so that one can check the communication errors and debug it.</w:t>
+      </w:r>
+    </w:p>
+    <w:p>
+      <w:pPr>
         <w:rPr>
           <w:sz w:val="24"/>
           <w:szCs w:val="24"/>
         </w:rPr>
-        <w:t>Clone or download the imhotep repository from the following link:</w:t>
+      </w:pPr>
+    </w:p>
+    <w:p>
+      <w:pPr>
+        <w:pStyle w:val="Heading1"/>
+        <w:rPr>
+          <w:b/>
+          <w:bCs/>
+          <w:sz w:val="28"/>
+          <w:szCs w:val="28"/>
+        </w:rPr>
+      </w:pPr>
+      <w:r>
+        <w:rPr>
+          <w:b/>
+          <w:bCs/>
+          <w:sz w:val="28"/>
+          <w:szCs w:val="28"/>
+        </w:rPr>
+        <w:t>User Manual:</w:t>
+      </w:r>
+    </w:p>
+    <w:p>
+      <w:pPr>
+        <w:pStyle w:val="Heading2"/>
+      </w:pPr>
+      <w:r>
+        <w:t>Step (1): Getting things on PC.</w:t>
+      </w:r>
+    </w:p>
+    <w:p>
+      <w:pPr>
+        <w:ind w:left="720"/>
+        <w:rPr>
+          <w:sz w:val="24"/>
+          <w:szCs w:val="24"/>
+        </w:rPr>
+      </w:pPr>
+      <w:r>
+        <w:rPr>
+          <w:sz w:val="24"/>
+          <w:szCs w:val="24"/>
+        </w:rPr>
+        <w:t xml:space="preserve">Clone or download the </w:t>
+      </w:r>
+      <w:proofErr w:type="spellStart"/>
+      <w:r>
+        <w:rPr>
+          <w:sz w:val="24"/>
+          <w:szCs w:val="24"/>
+        </w:rPr>
+        <w:t>imhotep</w:t>
+      </w:r>
+      <w:proofErr w:type="spellEnd"/>
+      <w:r>
+        <w:rPr>
+          <w:sz w:val="24"/>
+          <w:szCs w:val="24"/>
+        </w:rPr>
+        <w:t xml:space="preserve"> repository from the following link:</w:t>
       </w:r>
     </w:p>
     <w:p>
@@ -110,23 +211,7 @@
             <w:sz w:val="24"/>
             <w:szCs w:val="24"/>
           </w:rPr>
-          <w:t>https://github.com/mnourgwad/imh</w:t>
-        </w:r>
-        <w:r>
-          <w:rPr>
-            <w:rStyle w:val="Hyperlink"/>
-            <w:sz w:val="24"/>
-            <w:szCs w:val="24"/>
-          </w:rPr>
-          <w:t>o</w:t>
-        </w:r>
-        <w:r>
-          <w:rPr>
-            <w:rStyle w:val="Hyperlink"/>
-            <w:sz w:val="24"/>
-            <w:szCs w:val="24"/>
-          </w:rPr>
-          <w:t>tep/</w:t>
+          <w:t>https://github.com/mnourgwad/imhotep/</w:t>
         </w:r>
       </w:hyperlink>
     </w:p>
@@ -143,9 +228,10 @@
           <w:noProof/>
           <w:sz w:val="24"/>
           <w:szCs w:val="24"/>
+          <w:lang w:val="en-GB" w:eastAsia="en-GB"/>
         </w:rPr>
         <w:drawing>
-          <wp:inline distT="0" distB="0" distL="0" distR="0">
+          <wp:inline distT="0" distB="0" distL="0" distR="0" wp14:anchorId="597ED6A3" wp14:editId="71FCFFBB">
             <wp:extent cx="4975761" cy="2279027"/>
             <wp:effectExtent l="19050" t="19050" r="15875" b="26035"/>
             <wp:docPr id="2" name="Picture 2"/>
@@ -204,12 +290,21 @@
           <w:szCs w:val="24"/>
         </w:rPr>
       </w:pPr>
+      <w:proofErr w:type="gramStart"/>
       <w:r>
         <w:rPr>
           <w:sz w:val="24"/>
           <w:szCs w:val="24"/>
         </w:rPr>
-        <w:t xml:space="preserve">Fig(2): </w:t>
+        <w:t>Fig(</w:t>
+      </w:r>
+      <w:proofErr w:type="gramEnd"/>
+      <w:r>
+        <w:rPr>
+          <w:sz w:val="24"/>
+          <w:szCs w:val="24"/>
+        </w:rPr>
+        <w:t xml:space="preserve">2): </w:t>
       </w:r>
     </w:p>
     <w:p>
@@ -225,8 +320,17 @@
         <w:ind w:left="720"/>
       </w:pPr>
       <w:r>
-        <w:t>Now you have ‘imhotep’ folder on you PC. It contains two main subfolders; ‘</w:t>
-      </w:r>
+        <w:t>Now you have ‘</w:t>
+      </w:r>
+      <w:proofErr w:type="spellStart"/>
+      <w:r>
+        <w:t>imhotep</w:t>
+      </w:r>
+      <w:proofErr w:type="spellEnd"/>
+      <w:r>
+        <w:t>’ folder on you PC. It contains two main subfolders; ‘</w:t>
+      </w:r>
+      <w:proofErr w:type="spellStart"/>
       <w:r>
         <w:rPr>
           <w:b/>
@@ -235,9 +339,11 @@
         </w:rPr>
         <w:t>androidStaff</w:t>
       </w:r>
+      <w:proofErr w:type="spellEnd"/>
       <w:r>
         <w:t>’ and ‘</w:t>
       </w:r>
+      <w:proofErr w:type="spellStart"/>
       <w:r>
         <w:rPr>
           <w:b/>
@@ -246,8 +352,17 @@
         </w:rPr>
         <w:t>arduinoStaff</w:t>
       </w:r>
-      <w:r>
-        <w:t>’. In this tutorial we work on the Arduino side.</w:t>
+      <w:proofErr w:type="spellEnd"/>
+      <w:r>
+        <w:t xml:space="preserve">’. In this </w:t>
+      </w:r>
+      <w:proofErr w:type="gramStart"/>
+      <w:r>
+        <w:t>tutorial</w:t>
+      </w:r>
+      <w:proofErr w:type="gramEnd"/>
+      <w:r>
+        <w:t xml:space="preserve"> we work on the Arduino side.</w:t>
       </w:r>
     </w:p>
     <w:p>
@@ -255,13 +370,21 @@
         <w:ind w:left="720"/>
       </w:pPr>
       <w:r>
-        <w:t>In arduin</w:t>
+        <w:t xml:space="preserve">In </w:t>
+      </w:r>
+      <w:proofErr w:type="spellStart"/>
+      <w:r>
+        <w:t>arduin</w:t>
       </w:r>
       <w:r>
         <w:t>o</w:t>
       </w:r>
       <w:r>
-        <w:t>Staff subfolder we have two Arduino projects:</w:t>
+        <w:t>Staff</w:t>
+      </w:r>
+      <w:proofErr w:type="spellEnd"/>
+      <w:r>
+        <w:t xml:space="preserve"> subfolder we have two Arduino projects:</w:t>
       </w:r>
     </w:p>
     <w:p>
@@ -273,6 +396,7 @@
         </w:numPr>
       </w:pPr>
       <w:r>
+        <w:lastRenderedPageBreak/>
         <w:t>‘</w:t>
       </w:r>
       <w:r>
@@ -326,9 +450,10 @@
       <w:r>
         <w:rPr>
           <w:noProof/>
+          <w:lang w:val="en-GB" w:eastAsia="en-GB"/>
         </w:rPr>
         <w:drawing>
-          <wp:inline distT="0" distB="0" distL="0" distR="0">
+          <wp:inline distT="0" distB="0" distL="0" distR="0" wp14:anchorId="11EBA4F1" wp14:editId="18237CB5">
             <wp:extent cx="4158532" cy="1642133"/>
             <wp:effectExtent l="19050" t="19050" r="13970" b="15240"/>
             <wp:docPr id="3" name="Picture 3"/>
@@ -384,8 +509,13 @@
         <w:ind w:left="0"/>
         <w:jc w:val="center"/>
       </w:pPr>
-      <w:r>
-        <w:t>Fig(3)</w:t>
+      <w:proofErr w:type="gramStart"/>
+      <w:r>
+        <w:t>Fig(</w:t>
+      </w:r>
+      <w:proofErr w:type="gramEnd"/>
+      <w:r>
+        <w:t>3)</w:t>
       </w:r>
       <w:r>
         <w:t xml:space="preserve">: </w:t>
@@ -441,9 +571,10 @@
       <w:r>
         <w:rPr>
           <w:noProof/>
+          <w:lang w:val="en-GB" w:eastAsia="en-GB"/>
         </w:rPr>
         <w:drawing>
-          <wp:inline distT="0" distB="0" distL="0" distR="0">
+          <wp:inline distT="0" distB="0" distL="0" distR="0" wp14:anchorId="2473E65A" wp14:editId="0D58BFD3">
             <wp:extent cx="5004024" cy="2320505"/>
             <wp:effectExtent l="19050" t="19050" r="25400" b="22860"/>
             <wp:docPr id="5" name="Picture 5"/>
@@ -499,8 +630,13 @@
         <w:ind w:left="0"/>
         <w:jc w:val="center"/>
       </w:pPr>
-      <w:r>
-        <w:t xml:space="preserve">Fig(4): </w:t>
+      <w:proofErr w:type="gramStart"/>
+      <w:r>
+        <w:t>Fig(</w:t>
+      </w:r>
+      <w:proofErr w:type="gramEnd"/>
+      <w:r>
+        <w:t xml:space="preserve">4): </w:t>
       </w:r>
     </w:p>
     <w:p>
@@ -519,7 +655,15 @@
         </w:numPr>
       </w:pPr>
       <w:r>
-        <w:t>Connect your Arduino unit ‘Master’ to any serial port of your computer. Make sure that you selected the right Arduino board and serial port. In our tutorial we use Arduino Nano.</w:t>
+        <w:t xml:space="preserve">Connect your Arduino unit ‘Master’ to any serial port of your computer. Make sure that you selected the right Arduino board and serial port. In our </w:t>
+      </w:r>
+      <w:proofErr w:type="gramStart"/>
+      <w:r>
+        <w:t>tutorial</w:t>
+      </w:r>
+      <w:proofErr w:type="gramEnd"/>
+      <w:r>
+        <w:t xml:space="preserve"> we use Arduino Nano.</w:t>
       </w:r>
       <w:r>
         <w:t xml:space="preserve"> Here is what we must get</w:t>
@@ -540,10 +684,11 @@
       <w:r>
         <w:rPr>
           <w:noProof/>
+          <w:lang w:val="en-GB" w:eastAsia="en-GB"/>
         </w:rPr>
         <w:lastRenderedPageBreak/>
         <w:drawing>
-          <wp:inline distT="0" distB="0" distL="0" distR="0">
+          <wp:inline distT="0" distB="0" distL="0" distR="0" wp14:anchorId="20C3ACD0" wp14:editId="0DC97305">
             <wp:extent cx="4035972" cy="3309575"/>
             <wp:effectExtent l="19050" t="19050" r="22225" b="24765"/>
             <wp:docPr id="7" name="Picture 7"/>
@@ -599,8 +744,13 @@
         <w:ind w:left="0"/>
         <w:jc w:val="center"/>
       </w:pPr>
-      <w:r>
-        <w:t>Fig(5)</w:t>
+      <w:proofErr w:type="gramStart"/>
+      <w:r>
+        <w:t>Fig(</w:t>
+      </w:r>
+      <w:proofErr w:type="gramEnd"/>
+      <w:r>
+        <w:t>5)</w:t>
       </w:r>
       <w:r>
         <w:t xml:space="preserve">: </w:t>
@@ -644,9 +794,10 @@
       <w:r>
         <w:rPr>
           <w:noProof/>
+          <w:lang w:val="en-GB" w:eastAsia="en-GB"/>
         </w:rPr>
         <w:drawing>
-          <wp:inline distT="0" distB="0" distL="0" distR="0">
+          <wp:inline distT="0" distB="0" distL="0" distR="0" wp14:anchorId="044E36ED" wp14:editId="479DC6BD">
             <wp:extent cx="4000673" cy="2768513"/>
             <wp:effectExtent l="19050" t="19050" r="19050" b="13335"/>
             <wp:docPr id="8" name="Picture 8"/>
@@ -702,8 +853,13 @@
         <w:ind w:left="0"/>
         <w:jc w:val="center"/>
       </w:pPr>
-      <w:r>
-        <w:t xml:space="preserve">Fig(6): </w:t>
+      <w:proofErr w:type="gramStart"/>
+      <w:r>
+        <w:t>Fig(</w:t>
+      </w:r>
+      <w:proofErr w:type="gramEnd"/>
+      <w:r>
+        <w:t xml:space="preserve">6): </w:t>
       </w:r>
     </w:p>
     <w:p>
@@ -726,9 +882,11 @@
       <w:r>
         <w:t>Open ‘</w:t>
       </w:r>
+      <w:proofErr w:type="spellStart"/>
       <w:r>
         <w:t>slave_sim</w:t>
       </w:r>
+      <w:proofErr w:type="spellEnd"/>
       <w:r>
         <w:t>’ folder.</w:t>
       </w:r>
@@ -747,11 +905,13 @@
       <w:r>
         <w:t xml:space="preserve"> ‘</w:t>
       </w:r>
-      <w:r>
-        <w:t>slave_sim</w:t>
-      </w:r>
-      <w:r>
-        <w:t>.ino’ file. It will open in the Arduino IDE by default.</w:t>
+      <w:proofErr w:type="spellStart"/>
+      <w:r>
+        <w:t>slave_sim.ino</w:t>
+      </w:r>
+      <w:proofErr w:type="spellEnd"/>
+      <w:r>
+        <w:t>’ file. It will open in the Arduino IDE by default.</w:t>
       </w:r>
     </w:p>
     <w:p>
@@ -769,9 +929,10 @@
       <w:r>
         <w:rPr>
           <w:noProof/>
+          <w:lang w:val="en-GB" w:eastAsia="en-GB"/>
         </w:rPr>
         <w:drawing>
-          <wp:inline distT="0" distB="0" distL="0" distR="0">
+          <wp:inline distT="0" distB="0" distL="0" distR="0" wp14:anchorId="0ADE13AF" wp14:editId="04A5DDF2">
             <wp:extent cx="4591050" cy="1108184"/>
             <wp:effectExtent l="19050" t="19050" r="19050" b="15875"/>
             <wp:docPr id="9" name="Picture 9"/>
@@ -827,8 +988,13 @@
         <w:ind w:left="0"/>
         <w:jc w:val="center"/>
       </w:pPr>
-      <w:r>
-        <w:t>Fig(7</w:t>
+      <w:proofErr w:type="gramStart"/>
+      <w:r>
+        <w:t>Fig(</w:t>
+      </w:r>
+      <w:proofErr w:type="gramEnd"/>
+      <w:r>
+        <w:t>7</w:t>
       </w:r>
       <w:r>
         <w:t>):</w:t>
@@ -853,7 +1019,15 @@
         </w:numPr>
       </w:pPr>
       <w:r>
-        <w:t>Connect your Arduino unit ‘Master’ to any serial port of your computer. Make sure that you selected the right Arduino board and serial port. In our tutorial we use Arduino Nano. Here is what we must get the following:</w:t>
+        <w:t xml:space="preserve">Connect your Arduino unit ‘Master’ to any serial port of your computer. Make sure that you selected the right Arduino board and serial port. In our </w:t>
+      </w:r>
+      <w:proofErr w:type="gramStart"/>
+      <w:r>
+        <w:t>tutorial</w:t>
+      </w:r>
+      <w:proofErr w:type="gramEnd"/>
+      <w:r>
+        <w:t xml:space="preserve"> we use Arduino Nano. Here is what we must get the following:</w:t>
       </w:r>
     </w:p>
     <w:p>
@@ -871,9 +1045,10 @@
       <w:r>
         <w:rPr>
           <w:noProof/>
+          <w:lang w:val="en-GB" w:eastAsia="en-GB"/>
         </w:rPr>
         <w:drawing>
-          <wp:inline distT="0" distB="0" distL="0" distR="0">
+          <wp:inline distT="0" distB="0" distL="0" distR="0" wp14:anchorId="6A403752" wp14:editId="3C973DA6">
             <wp:extent cx="4335517" cy="3641535"/>
             <wp:effectExtent l="19050" t="19050" r="27305" b="16510"/>
             <wp:docPr id="10" name="Picture 10"/>
@@ -930,8 +1105,13 @@
         <w:ind w:left="0"/>
         <w:jc w:val="center"/>
       </w:pPr>
-      <w:r>
-        <w:t xml:space="preserve">Fig(8): </w:t>
+      <w:proofErr w:type="gramStart"/>
+      <w:r>
+        <w:t>Fig(</w:t>
+      </w:r>
+      <w:proofErr w:type="gramEnd"/>
+      <w:r>
+        <w:t xml:space="preserve">8): </w:t>
       </w:r>
     </w:p>
     <w:p>
@@ -963,7 +1143,6 @@
         <w:pStyle w:val="Heading2"/>
       </w:pPr>
       <w:r>
-        <w:lastRenderedPageBreak/>
         <w:t>Step (5): Connecting slave to master (Hardware wiring).</w:t>
       </w:r>
     </w:p>
@@ -1038,7 +1217,15 @@
         </w:numPr>
       </w:pPr>
       <w:r>
-        <w:t>Master In Slave Out (MISO)</w:t>
+        <w:t xml:space="preserve">Master </w:t>
+      </w:r>
+      <w:proofErr w:type="gramStart"/>
+      <w:r>
+        <w:t>In</w:t>
+      </w:r>
+      <w:proofErr w:type="gramEnd"/>
+      <w:r>
+        <w:t xml:space="preserve"> Slave Out (MISO)</w:t>
       </w:r>
       <w:r>
         <w:tab/>
@@ -1096,9 +1283,10 @@
         <w:rPr>
           <w:rFonts w:hint="cs"/>
           <w:noProof/>
+          <w:lang w:val="en-GB" w:eastAsia="en-GB"/>
         </w:rPr>
         <w:drawing>
-          <wp:inline distT="0" distB="0" distL="0" distR="0">
+          <wp:inline distT="0" distB="0" distL="0" distR="0" wp14:anchorId="1124E29F" wp14:editId="4F16B505">
             <wp:extent cx="3678865" cy="2729519"/>
             <wp:effectExtent l="19050" t="19050" r="17145" b="13970"/>
             <wp:docPr id="11" name="Picture 11"/>
@@ -1158,11 +1346,19 @@
           <w:lang w:bidi="ar-EG"/>
         </w:rPr>
       </w:pPr>
-      <w:r>
-        <w:rPr>
-          <w:lang w:bidi="ar-EG"/>
-        </w:rPr>
-        <w:t>Fig(9)</w:t>
+      <w:proofErr w:type="gramStart"/>
+      <w:r>
+        <w:rPr>
+          <w:lang w:bidi="ar-EG"/>
+        </w:rPr>
+        <w:t>Fig(</w:t>
+      </w:r>
+      <w:proofErr w:type="gramEnd"/>
+      <w:r>
+        <w:rPr>
+          <w:lang w:bidi="ar-EG"/>
+        </w:rPr>
+        <w:t>9)</w:t>
       </w:r>
       <w:r>
         <w:rPr>
@@ -1281,9 +1477,11 @@
         <w:rPr>
           <w:rFonts w:hint="cs"/>
           <w:noProof/>
-        </w:rPr>
+          <w:lang w:val="en-GB" w:eastAsia="en-GB"/>
+        </w:rPr>
+        <w:lastRenderedPageBreak/>
         <w:drawing>
-          <wp:inline distT="0" distB="0" distL="0" distR="0">
+          <wp:inline distT="0" distB="0" distL="0" distR="0" wp14:anchorId="352B50B1" wp14:editId="59C361E7">
             <wp:extent cx="3739487" cy="1177564"/>
             <wp:effectExtent l="19050" t="19050" r="13970" b="22860"/>
             <wp:docPr id="13" name="Picture 13"/>
@@ -1343,25 +1541,31 @@
           <w:lang w:bidi="ar-EG"/>
         </w:rPr>
       </w:pPr>
-      <w:r>
-        <w:rPr>
-          <w:lang w:bidi="ar-EG"/>
-        </w:rPr>
-        <w:t xml:space="preserve">Fig(10): </w:t>
-      </w:r>
-    </w:p>
-    <w:p>
-      <w:pPr>
-        <w:pStyle w:val="ListParagraph"/>
-        <w:rPr>
-          <w:lang w:bidi="ar-EG"/>
-        </w:rPr>
-      </w:pPr>
-      <w:r>
-        <w:rPr>
-          <w:lang w:bidi="ar-EG"/>
-        </w:rPr>
-        <w:lastRenderedPageBreak/>
+      <w:proofErr w:type="gramStart"/>
+      <w:r>
+        <w:rPr>
+          <w:lang w:bidi="ar-EG"/>
+        </w:rPr>
+        <w:t>Fig(</w:t>
+      </w:r>
+      <w:proofErr w:type="gramEnd"/>
+      <w:r>
+        <w:rPr>
+          <w:lang w:bidi="ar-EG"/>
+        </w:rPr>
+        <w:t xml:space="preserve">10): </w:t>
+      </w:r>
+    </w:p>
+    <w:p>
+      <w:pPr>
+        <w:rPr>
+          <w:lang w:bidi="ar-EG"/>
+        </w:rPr>
+      </w:pPr>
+      <w:r>
+        <w:rPr>
+          <w:lang w:bidi="ar-EG"/>
+        </w:rPr>
         <w:t>Open the serial monitor in both master and slave Arduino windows. Make sure that the selected baud rate in the bottom right corner in the serial monitor is 115200 as it was initialized in the code.</w:t>
       </w:r>
     </w:p>
@@ -1378,11 +1582,12 @@
         <w:rPr>
           <w:rFonts w:hint="cs"/>
           <w:noProof/>
+          <w:lang w:val="en-GB" w:eastAsia="en-GB"/>
         </w:rPr>
         <w:drawing>
-          <wp:inline distT="0" distB="0" distL="0" distR="0">
-            <wp:extent cx="3466531" cy="2944143"/>
-            <wp:effectExtent l="19050" t="19050" r="19685" b="27940"/>
+          <wp:inline distT="0" distB="0" distL="0" distR="0" wp14:anchorId="378FBF53" wp14:editId="20AB95EA">
+            <wp:extent cx="2916000" cy="2476574"/>
+            <wp:effectExtent l="25400" t="25400" r="30480" b="38100"/>
             <wp:docPr id="14" name="Picture 14"/>
             <wp:cNvGraphicFramePr>
               <a:graphicFrameLocks xmlns:a="http://schemas.openxmlformats.org/drawingml/2006/main" noChangeAspect="1"/>
@@ -1412,7 +1617,7 @@
                   <pic:spPr bwMode="auto">
                     <a:xfrm>
                       <a:off x="0" y="0"/>
-                      <a:ext cx="3490428" cy="2964439"/>
+                      <a:ext cx="2916000" cy="2476574"/>
                     </a:xfrm>
                     <a:prstGeom prst="rect">
                       <a:avLst/>
@@ -1430,41 +1635,16 @@
           </wp:inline>
         </w:drawing>
       </w:r>
-    </w:p>
-    <w:p>
-      <w:pPr>
-        <w:pStyle w:val="ListParagraph"/>
-        <w:ind w:left="0"/>
-        <w:jc w:val="center"/>
-        <w:rPr>
-          <w:lang w:bidi="ar-EG"/>
-        </w:rPr>
-      </w:pPr>
-      <w:r>
-        <w:rPr>
-          <w:lang w:bidi="ar-EG"/>
-        </w:rPr>
-        <w:t>(a)</w:t>
-      </w:r>
-    </w:p>
-    <w:p>
-      <w:pPr>
-        <w:pStyle w:val="ListParagraph"/>
-        <w:ind w:left="0"/>
-        <w:jc w:val="center"/>
-        <w:rPr>
-          <w:lang w:bidi="ar-EG"/>
-        </w:rPr>
-      </w:pPr>
       <w:r>
         <w:rPr>
           <w:rFonts w:hint="cs"/>
           <w:noProof/>
+          <w:lang w:val="en-GB" w:eastAsia="en-GB"/>
         </w:rPr>
         <w:drawing>
-          <wp:inline distT="0" distB="0" distL="0" distR="0">
-            <wp:extent cx="3443844" cy="2906979"/>
-            <wp:effectExtent l="19050" t="19050" r="23495" b="27305"/>
+          <wp:inline distT="0" distB="0" distL="0" distR="0" wp14:anchorId="71A305C6" wp14:editId="16217FFB">
+            <wp:extent cx="2916000" cy="2461421"/>
+            <wp:effectExtent l="25400" t="25400" r="30480" b="27940"/>
             <wp:docPr id="15" name="Picture 15"/>
             <wp:cNvGraphicFramePr>
               <a:graphicFrameLocks xmlns:a="http://schemas.openxmlformats.org/drawingml/2006/main" noChangeAspect="1"/>
@@ -1494,7 +1674,7 @@
                   <pic:spPr bwMode="auto">
                     <a:xfrm>
                       <a:off x="0" y="0"/>
-                      <a:ext cx="3462281" cy="2922542"/>
+                      <a:ext cx="2916000" cy="2461421"/>
                     </a:xfrm>
                     <a:prstGeom prst="rect">
                       <a:avLst/>
@@ -1516,46 +1696,80 @@
     <w:p>
       <w:pPr>
         <w:pStyle w:val="ListParagraph"/>
+        <w:numPr>
+          <w:ilvl w:val="0"/>
+          <w:numId w:val="10"/>
+        </w:numPr>
+        <w:jc w:val="center"/>
+        <w:rPr>
+          <w:lang w:bidi="ar-EG"/>
+        </w:rPr>
+      </w:pPr>
+      <w:r>
+        <w:rPr>
+          <w:lang w:bidi="ar-EG"/>
+        </w:rPr>
+        <w:t xml:space="preserve">  </w:t>
+      </w:r>
+      <w:r>
+        <w:rPr>
+          <w:lang w:bidi="ar-EG"/>
+        </w:rPr>
+        <w:tab/>
+      </w:r>
+      <w:r>
+        <w:rPr>
+          <w:lang w:bidi="ar-EG"/>
+        </w:rPr>
+        <w:tab/>
+      </w:r>
+      <w:r>
+        <w:rPr>
+          <w:lang w:bidi="ar-EG"/>
+        </w:rPr>
+        <w:tab/>
+      </w:r>
+      <w:r>
+        <w:rPr>
+          <w:lang w:bidi="ar-EG"/>
+        </w:rPr>
+        <w:tab/>
+      </w:r>
+      <w:r>
+        <w:rPr>
+          <w:lang w:bidi="ar-EG"/>
+        </w:rPr>
+        <w:tab/>
+      </w:r>
+      <w:r>
+        <w:rPr>
+          <w:lang w:bidi="ar-EG"/>
+        </w:rPr>
+        <w:t>(b)</w:t>
+      </w:r>
+    </w:p>
+    <w:p>
+      <w:pPr>
+        <w:pStyle w:val="ListParagraph"/>
         <w:ind w:left="0"/>
         <w:jc w:val="center"/>
         <w:rPr>
           <w:lang w:bidi="ar-EG"/>
         </w:rPr>
       </w:pPr>
-      <w:r>
-        <w:rPr>
-          <w:lang w:bidi="ar-EG"/>
-        </w:rPr>
-        <w:t>(b)</w:t>
-      </w:r>
-    </w:p>
-    <w:p>
-      <w:pPr>
-        <w:pStyle w:val="ListParagraph"/>
-        <w:ind w:left="0"/>
-        <w:jc w:val="center"/>
-        <w:rPr>
-          <w:lang w:bidi="ar-EG"/>
-        </w:rPr>
-      </w:pPr>
-      <w:r>
-        <w:rPr>
-          <w:lang w:bidi="ar-EG"/>
-        </w:rPr>
-        <w:t>Fig(11):</w:t>
-      </w:r>
-    </w:p>
-    <w:p>
-      <w:pPr>
-        <w:rPr>
-          <w:lang w:bidi="ar-EG"/>
-        </w:rPr>
-      </w:pPr>
-      <w:r>
-        <w:rPr>
-          <w:lang w:bidi="ar-EG"/>
-        </w:rPr>
-        <w:br w:type="page"/>
+      <w:proofErr w:type="gramStart"/>
+      <w:r>
+        <w:rPr>
+          <w:lang w:bidi="ar-EG"/>
+        </w:rPr>
+        <w:t>Fig(</w:t>
+      </w:r>
+      <w:proofErr w:type="gramEnd"/>
+      <w:r>
+        <w:rPr>
+          <w:lang w:bidi="ar-EG"/>
+        </w:rPr>
+        <w:t>11):</w:t>
       </w:r>
     </w:p>
     <w:p>
@@ -1569,7 +1783,6 @@
         <w:rPr>
           <w:lang w:bidi="ar-EG"/>
         </w:rPr>
-        <w:lastRenderedPageBreak/>
         <w:t>Step (7): Applying the Test.</w:t>
       </w:r>
     </w:p>
@@ -1628,11 +1841,13 @@
         <w:rPr>
           <w:rFonts w:hint="cs"/>
           <w:noProof/>
-        </w:rPr>
+          <w:lang w:val="en-GB" w:eastAsia="en-GB"/>
+        </w:rPr>
+        <w:lastRenderedPageBreak/>
         <w:drawing>
-          <wp:inline distT="0" distB="0" distL="0" distR="0">
-            <wp:extent cx="3123210" cy="2637972"/>
-            <wp:effectExtent l="0" t="0" r="1270" b="0"/>
+          <wp:inline distT="0" distB="0" distL="0" distR="0" wp14:anchorId="1E70A300" wp14:editId="6229FBA2">
+            <wp:extent cx="2952000" cy="2493362"/>
+            <wp:effectExtent l="0" t="0" r="0" b="0"/>
             <wp:docPr id="16" name="Picture 16"/>
             <wp:cNvGraphicFramePr>
               <a:graphicFrameLocks xmlns:a="http://schemas.openxmlformats.org/drawingml/2006/main" noChangeAspect="1"/>
@@ -1662,7 +1877,7 @@
                   <pic:spPr bwMode="auto">
                     <a:xfrm>
                       <a:off x="0" y="0"/>
-                      <a:ext cx="3154085" cy="2664050"/>
+                      <a:ext cx="2952000" cy="2493362"/>
                     </a:xfrm>
                     <a:prstGeom prst="rect">
                       <a:avLst/>
@@ -1678,37 +1893,23 @@
           </wp:inline>
         </w:drawing>
       </w:r>
-    </w:p>
-    <w:p>
-      <w:pPr>
-        <w:jc w:val="center"/>
-        <w:rPr>
-          <w:lang w:bidi="ar-EG"/>
-        </w:rPr>
-      </w:pPr>
-      <w:r>
-        <w:rPr>
-          <w:lang w:bidi="ar-EG"/>
-        </w:rPr>
-        <w:t>(a)</w:t>
-      </w:r>
-    </w:p>
-    <w:p>
-      <w:pPr>
-        <w:jc w:val="center"/>
-        <w:rPr>
-          <w:lang w:bidi="ar-EG"/>
-        </w:rPr>
-      </w:pPr>
+      <w:r>
+        <w:rPr>
+          <w:noProof/>
+          <w:lang w:val="en-GB" w:eastAsia="en-GB"/>
+        </w:rPr>
+        <w:t xml:space="preserve">  </w:t>
+      </w:r>
       <w:r>
         <w:rPr>
           <w:rFonts w:hint="cs"/>
           <w:noProof/>
+          <w:lang w:val="en-GB" w:eastAsia="en-GB"/>
         </w:rPr>
         <w:drawing>
-          <wp:inline distT="0" distB="0" distL="0" distR="0">
-            <wp:extent cx="3146961" cy="2671024"/>
-            <wp:effectExtent l="0" t="0" r="0" b="0"/>
+          <wp:inline distT="0" distB="0" distL="0" distR="0" wp14:anchorId="15378EDD" wp14:editId="0F706DAF">
+            <wp:extent cx="2916000" cy="2474996"/>
+            <wp:effectExtent l="0" t="0" r="5080" b="0"/>
             <wp:docPr id="17" name="Picture 17"/>
             <wp:cNvGraphicFramePr>
               <a:graphicFrameLocks xmlns:a="http://schemas.openxmlformats.org/drawingml/2006/main" noChangeAspect="1"/>
@@ -1738,7 +1939,7 @@
                   <pic:spPr bwMode="auto">
                     <a:xfrm>
                       <a:off x="0" y="0"/>
-                      <a:ext cx="3168932" cy="2689672"/>
+                      <a:ext cx="2916000" cy="2474996"/>
                     </a:xfrm>
                     <a:prstGeom prst="rect">
                       <a:avLst/>
@@ -1757,6 +1958,11 @@
     </w:p>
     <w:p>
       <w:pPr>
+        <w:pStyle w:val="ListParagraph"/>
+        <w:numPr>
+          <w:ilvl w:val="0"/>
+          <w:numId w:val="9"/>
+        </w:numPr>
         <w:jc w:val="center"/>
         <w:rPr>
           <w:lang w:bidi="ar-EG"/>
@@ -1766,6 +1972,48 @@
         <w:rPr>
           <w:lang w:bidi="ar-EG"/>
         </w:rPr>
+        <w:t xml:space="preserve"> </w:t>
+      </w:r>
+      <w:r>
+        <w:rPr>
+          <w:lang w:bidi="ar-EG"/>
+        </w:rPr>
+        <w:tab/>
+      </w:r>
+      <w:r>
+        <w:rPr>
+          <w:lang w:bidi="ar-EG"/>
+        </w:rPr>
+        <w:tab/>
+      </w:r>
+      <w:r>
+        <w:rPr>
+          <w:lang w:bidi="ar-EG"/>
+        </w:rPr>
+        <w:tab/>
+      </w:r>
+      <w:r>
+        <w:rPr>
+          <w:lang w:bidi="ar-EG"/>
+        </w:rPr>
+        <w:tab/>
+      </w:r>
+      <w:r>
+        <w:rPr>
+          <w:lang w:bidi="ar-EG"/>
+        </w:rPr>
+        <w:tab/>
+      </w:r>
+      <w:r>
+        <w:rPr>
+          <w:lang w:bidi="ar-EG"/>
+        </w:rPr>
+        <w:tab/>
+      </w:r>
+      <w:r>
+        <w:rPr>
+          <w:lang w:bidi="ar-EG"/>
+        </w:rPr>
         <w:t>(b)</w:t>
       </w:r>
     </w:p>
@@ -1773,31 +2021,48 @@
       <w:pPr>
         <w:jc w:val="center"/>
         <w:rPr>
+          <w:noProof/>
+          <w:lang w:val="en-GB" w:eastAsia="en-GB"/>
+        </w:rPr>
+      </w:pPr>
+      <w:proofErr w:type="gramStart"/>
+      <w:r>
+        <w:rPr>
+          <w:lang w:bidi="ar-EG"/>
+        </w:rPr>
+        <w:t>Fig(</w:t>
+      </w:r>
+      <w:proofErr w:type="gramEnd"/>
+      <w:r>
+        <w:rPr>
+          <w:lang w:bidi="ar-EG"/>
+        </w:rPr>
+        <w:t>12)</w:t>
+      </w:r>
+      <w:r>
+        <w:rPr>
+          <w:lang w:bidi="ar-EG"/>
+        </w:rPr>
+        <w:t>:</w:t>
+      </w:r>
+      <w:r>
+        <w:rPr>
           <w:rFonts w:hint="cs"/>
-          <w:rtl/>
-          <w:lang w:bidi="ar-EG"/>
-        </w:rPr>
-      </w:pPr>
-      <w:r>
-        <w:rPr>
-          <w:lang w:bidi="ar-EG"/>
-        </w:rPr>
-        <w:t>Fig(12)</w:t>
-      </w:r>
-      <w:r>
-        <w:rPr>
-          <w:lang w:bidi="ar-EG"/>
-        </w:rPr>
-        <w:t>:</w:t>
-      </w:r>
-      <w:bookmarkStart w:id="0" w:name="_GoBack"/>
-      <w:bookmarkEnd w:id="0"/>
+          <w:noProof/>
+          <w:lang w:val="en-GB" w:eastAsia="en-GB"/>
+        </w:rPr>
+        <w:t xml:space="preserve"> </w:t>
+      </w:r>
     </w:p>
     <w:sectPr>
-      <w:headerReference w:type="default" r:id="rId22"/>
-      <w:footerReference w:type="default" r:id="rId23"/>
+      <w:headerReference w:type="even" r:id="rId22"/>
+      <w:headerReference w:type="default" r:id="rId23"/>
+      <w:footerReference w:type="even" r:id="rId24"/>
+      <w:footerReference w:type="default" r:id="rId25"/>
+      <w:headerReference w:type="first" r:id="rId26"/>
+      <w:footerReference w:type="first" r:id="rId27"/>
       <w:pgSz w:w="12240" w:h="15840"/>
-      <w:pgMar w:top="2160" w:right="1440" w:bottom="1890" w:left="1440" w:header="720" w:footer="720" w:gutter="0"/>
+      <w:pgMar w:top="1922" w:right="1440" w:bottom="1890" w:left="1440" w:header="720" w:footer="720" w:gutter="0"/>
       <w:cols w:space="720"/>
       <w:docGrid w:linePitch="360"/>
     </w:sectPr>
@@ -1806,7 +2071,7 @@
 </file>
 
 <file path=word/endnotes.xml><?xml version="1.0" encoding="utf-8"?>
-<w:endnotes xmlns:wpc="http://schemas.microsoft.com/office/word/2010/wordprocessingCanvas" xmlns:cx="http://schemas.microsoft.com/office/drawing/2014/chartex" xmlns:cx1="http://schemas.microsoft.com/office/drawing/2015/9/8/chartex" xmlns:mc="http://schemas.openxmlformats.org/markup-compatibility/2006" xmlns:o="urn:schemas-microsoft-com:office:office" xmlns:r="http://schemas.openxmlformats.org/officeDocument/2006/relationships" xmlns:m="http://schemas.openxmlformats.org/officeDocument/2006/math" xmlns:v="urn:schemas-microsoft-com:vml" xmlns:wp14="http://schemas.microsoft.com/office/word/2010/wordprocessingDrawing" xmlns:wp="http://schemas.openxmlformats.org/drawingml/2006/wordprocessingDrawing" xmlns:w10="urn:schemas-microsoft-com:office:word" xmlns:w="http://schemas.openxmlformats.org/wordprocessingml/2006/main" xmlns:w14="http://schemas.microsoft.com/office/word/2010/wordml" xmlns:w15="http://schemas.microsoft.com/office/word/2012/wordml" xmlns:w16se="http://schemas.microsoft.com/office/word/2015/wordml/symex" xmlns:wpg="http://schemas.microsoft.com/office/word/2010/wordprocessingGroup" xmlns:wpi="http://schemas.microsoft.com/office/word/2010/wordprocessingInk" xmlns:wne="http://schemas.microsoft.com/office/word/2006/wordml" xmlns:wps="http://schemas.microsoft.com/office/word/2010/wordprocessingShape" mc:Ignorable="w14 w15 w16se wp14">
+<w:endnotes xmlns:wpc="http://schemas.microsoft.com/office/word/2010/wordprocessingCanvas" xmlns:mo="http://schemas.microsoft.com/office/mac/office/2008/main" xmlns:mc="http://schemas.openxmlformats.org/markup-compatibility/2006" xmlns:mv="urn:schemas-microsoft-com:mac:vml" xmlns:o="urn:schemas-microsoft-com:office:office" xmlns:r="http://schemas.openxmlformats.org/officeDocument/2006/relationships" xmlns:m="http://schemas.openxmlformats.org/officeDocument/2006/math" xmlns:v="urn:schemas-microsoft-com:vml" xmlns:wp14="http://schemas.microsoft.com/office/word/2010/wordprocessingDrawing" xmlns:wp="http://schemas.openxmlformats.org/drawingml/2006/wordprocessingDrawing" xmlns:w10="urn:schemas-microsoft-com:office:word" xmlns:w="http://schemas.openxmlformats.org/wordprocessingml/2006/main" xmlns:w14="http://schemas.microsoft.com/office/word/2010/wordml" xmlns:w15="http://schemas.microsoft.com/office/word/2012/wordml" xmlns:wpg="http://schemas.microsoft.com/office/word/2010/wordprocessingGroup" xmlns:wpi="http://schemas.microsoft.com/office/word/2010/wordprocessingInk" xmlns:wne="http://schemas.microsoft.com/office/word/2006/wordml" xmlns:wps="http://schemas.microsoft.com/office/word/2010/wordprocessingShape" mc:Ignorable="w14 w15 wp14">
   <w:endnote w:type="separator" w:id="-1">
     <w:p>
       <w:pPr>
@@ -1831,20 +2096,35 @@
 </file>
 
 <file path=word/footer1.xml><?xml version="1.0" encoding="utf-8"?>
-<w:ftr xmlns:wpc="http://schemas.microsoft.com/office/word/2010/wordprocessingCanvas" xmlns:cx="http://schemas.microsoft.com/office/drawing/2014/chartex" xmlns:cx1="http://schemas.microsoft.com/office/drawing/2015/9/8/chartex" xmlns:mc="http://schemas.openxmlformats.org/markup-compatibility/2006" xmlns:o="urn:schemas-microsoft-com:office:office" xmlns:r="http://schemas.openxmlformats.org/officeDocument/2006/relationships" xmlns:m="http://schemas.openxmlformats.org/officeDocument/2006/math" xmlns:v="urn:schemas-microsoft-com:vml" xmlns:wp14="http://schemas.microsoft.com/office/word/2010/wordprocessingDrawing" xmlns:wp="http://schemas.openxmlformats.org/drawingml/2006/wordprocessingDrawing" xmlns:w10="urn:schemas-microsoft-com:office:word" xmlns:w="http://schemas.openxmlformats.org/wordprocessingml/2006/main" xmlns:w14="http://schemas.microsoft.com/office/word/2010/wordml" xmlns:w15="http://schemas.microsoft.com/office/word/2012/wordml" xmlns:w16se="http://schemas.microsoft.com/office/word/2015/wordml/symex" xmlns:wpg="http://schemas.microsoft.com/office/word/2010/wordprocessingGroup" xmlns:wpi="http://schemas.microsoft.com/office/word/2010/wordprocessingInk" xmlns:wne="http://schemas.microsoft.com/office/word/2006/wordml" xmlns:wps="http://schemas.microsoft.com/office/word/2010/wordprocessingShape" mc:Ignorable="w14 w15 w16se wp14">
+<w:ftr xmlns:wpc="http://schemas.microsoft.com/office/word/2010/wordprocessingCanvas" xmlns:mo="http://schemas.microsoft.com/office/mac/office/2008/main" xmlns:mc="http://schemas.openxmlformats.org/markup-compatibility/2006" xmlns:mv="urn:schemas-microsoft-com:mac:vml" xmlns:o="urn:schemas-microsoft-com:office:office" xmlns:r="http://schemas.openxmlformats.org/officeDocument/2006/relationships" xmlns:m="http://schemas.openxmlformats.org/officeDocument/2006/math" xmlns:v="urn:schemas-microsoft-com:vml" xmlns:wp14="http://schemas.microsoft.com/office/word/2010/wordprocessingDrawing" xmlns:wp="http://schemas.openxmlformats.org/drawingml/2006/wordprocessingDrawing" xmlns:w10="urn:schemas-microsoft-com:office:word" xmlns:w="http://schemas.openxmlformats.org/wordprocessingml/2006/main" xmlns:w14="http://schemas.microsoft.com/office/word/2010/wordml" xmlns:w15="http://schemas.microsoft.com/office/word/2012/wordml" xmlns:wpg="http://schemas.microsoft.com/office/word/2010/wordprocessingGroup" xmlns:wpi="http://schemas.microsoft.com/office/word/2010/wordprocessingInk" xmlns:wne="http://schemas.microsoft.com/office/word/2006/wordml" xmlns:wps="http://schemas.microsoft.com/office/word/2010/wordprocessingShape" mc:Ignorable="w14 w15 wp14">
   <w:p>
     <w:pPr>
       <w:pStyle w:val="Footer"/>
     </w:pPr>
+  </w:p>
+</w:ftr>
+</file>
+
+<file path=word/footer2.xml><?xml version="1.0" encoding="utf-8"?>
+<w:ftr xmlns:wpc="http://schemas.microsoft.com/office/word/2010/wordprocessingCanvas" xmlns:mo="http://schemas.microsoft.com/office/mac/office/2008/main" xmlns:mc="http://schemas.openxmlformats.org/markup-compatibility/2006" xmlns:mv="urn:schemas-microsoft-com:mac:vml" xmlns:o="urn:schemas-microsoft-com:office:office" xmlns:r="http://schemas.openxmlformats.org/officeDocument/2006/relationships" xmlns:m="http://schemas.openxmlformats.org/officeDocument/2006/math" xmlns:v="urn:schemas-microsoft-com:vml" xmlns:wp14="http://schemas.microsoft.com/office/word/2010/wordprocessingDrawing" xmlns:wp="http://schemas.openxmlformats.org/drawingml/2006/wordprocessingDrawing" xmlns:w10="urn:schemas-microsoft-com:office:word" xmlns:w="http://schemas.openxmlformats.org/wordprocessingml/2006/main" xmlns:w14="http://schemas.microsoft.com/office/word/2010/wordml" xmlns:w15="http://schemas.microsoft.com/office/word/2012/wordml" xmlns:wpg="http://schemas.microsoft.com/office/word/2010/wordprocessingGroup" xmlns:wpi="http://schemas.microsoft.com/office/word/2010/wordprocessingInk" xmlns:wne="http://schemas.microsoft.com/office/word/2006/wordml" xmlns:wps="http://schemas.microsoft.com/office/word/2010/wordprocessingShape" mc:Ignorable="w14 w15 wp14">
+  <w:p>
+    <w:pPr>
+      <w:pStyle w:val="Footer"/>
+      <w:jc w:val="center"/>
+      <w:rPr>
+        <w:color w:val="5B9BD5" w:themeColor="accent1"/>
+      </w:rPr>
+    </w:pPr>
     <w:r>
       <w:rPr>
         <w:noProof/>
+        <w:lang w:val="en-GB" w:eastAsia="en-GB"/>
       </w:rPr>
       <w:drawing>
-        <wp:inline distT="0" distB="0" distL="0" distR="0">
-          <wp:extent cx="5943600" cy="447518"/>
+        <wp:inline distT="0" distB="0" distL="0" distR="0" wp14:anchorId="01C9C7C7" wp14:editId="71AAC6DD">
+          <wp:extent cx="4051935" cy="305087"/>
           <wp:effectExtent l="0" t="0" r="0" b="0"/>
-          <wp:docPr id="29" name="Picture 29" descr="E:\Tech\Arduino\00_IMHOTEP PROJECT\imhotep\androidStuff\docs\footLogos.png"/>
+          <wp:docPr id="19" name="Picture 19" descr="E:\Tech\Arduino\00_IMHOTEP PROJECT\imhotep\androidStuff\docs\footLogos.png"/>
           <wp:cNvGraphicFramePr>
             <a:graphicFrameLocks xmlns:a="http://schemas.openxmlformats.org/drawingml/2006/main" noChangeAspect="1"/>
           </wp:cNvGraphicFramePr>
@@ -1873,7 +2153,7 @@
                 <pic:spPr bwMode="auto">
                   <a:xfrm>
                     <a:off x="0" y="0"/>
-                    <a:ext cx="5943600" cy="447518"/>
+                    <a:ext cx="4157408" cy="313028"/>
                   </a:xfrm>
                   <a:prstGeom prst="rect">
                     <a:avLst/>
@@ -1889,7 +2169,99 @@
         </wp:inline>
       </w:drawing>
     </w:r>
+    <w:r>
+      <w:rPr>
+        <w:color w:val="5B9BD5" w:themeColor="accent1"/>
+      </w:rPr>
+      <w:t xml:space="preserve"> </w:t>
+    </w:r>
+    <w:r>
+      <w:rPr>
+        <w:color w:val="5B9BD5" w:themeColor="accent1"/>
+      </w:rPr>
+      <w:tab/>
+      <w:t xml:space="preserve"> </w:t>
+    </w:r>
+    <w:r>
+      <w:rPr>
+        <w:color w:val="5B9BD5" w:themeColor="accent1"/>
+      </w:rPr>
+      <w:t xml:space="preserve">Page </w:t>
+    </w:r>
+    <w:r>
+      <w:rPr>
+        <w:color w:val="5B9BD5" w:themeColor="accent1"/>
+      </w:rPr>
+      <w:fldChar w:fldCharType="begin"/>
+    </w:r>
+    <w:r>
+      <w:rPr>
+        <w:color w:val="5B9BD5" w:themeColor="accent1"/>
+      </w:rPr>
+      <w:instrText xml:space="preserve"> PAGE  \* Arabic  \* MERGEFORMAT </w:instrText>
+    </w:r>
+    <w:r>
+      <w:rPr>
+        <w:color w:val="5B9BD5" w:themeColor="accent1"/>
+      </w:rPr>
+      <w:fldChar w:fldCharType="separate"/>
+    </w:r>
+    <w:r>
+      <w:rPr>
+        <w:noProof/>
+        <w:color w:val="5B9BD5" w:themeColor="accent1"/>
+      </w:rPr>
+      <w:t>4</w:t>
+    </w:r>
+    <w:r>
+      <w:rPr>
+        <w:color w:val="5B9BD5" w:themeColor="accent1"/>
+      </w:rPr>
+      <w:fldChar w:fldCharType="end"/>
+    </w:r>
+    <w:r>
+      <w:rPr>
+        <w:color w:val="5B9BD5" w:themeColor="accent1"/>
+      </w:rPr>
+      <w:t xml:space="preserve"> of </w:t>
+    </w:r>
+    <w:r>
+      <w:rPr>
+        <w:color w:val="5B9BD5" w:themeColor="accent1"/>
+      </w:rPr>
+      <w:fldChar w:fldCharType="begin"/>
+    </w:r>
+    <w:r>
+      <w:rPr>
+        <w:color w:val="5B9BD5" w:themeColor="accent1"/>
+      </w:rPr>
+      <w:instrText xml:space="preserve"> NUMPAGES  \* Arabic  \* MERGEFORMAT </w:instrText>
+    </w:r>
+    <w:r>
+      <w:rPr>
+        <w:color w:val="5B9BD5" w:themeColor="accent1"/>
+      </w:rPr>
+      <w:fldChar w:fldCharType="separate"/>
+    </w:r>
+    <w:r>
+      <w:rPr>
+        <w:noProof/>
+        <w:color w:val="5B9BD5" w:themeColor="accent1"/>
+      </w:rPr>
+      <w:t>7</w:t>
+    </w:r>
+    <w:r>
+      <w:rPr>
+        <w:color w:val="5B9BD5" w:themeColor="accent1"/>
+      </w:rPr>
+      <w:fldChar w:fldCharType="end"/>
+    </w:r>
   </w:p>
+</w:ftr>
+</file>
+
+<file path=word/footer3.xml><?xml version="1.0" encoding="utf-8"?>
+<w:ftr xmlns:wpc="http://schemas.microsoft.com/office/word/2010/wordprocessingCanvas" xmlns:mo="http://schemas.microsoft.com/office/mac/office/2008/main" xmlns:mc="http://schemas.openxmlformats.org/markup-compatibility/2006" xmlns:mv="urn:schemas-microsoft-com:mac:vml" xmlns:o="urn:schemas-microsoft-com:office:office" xmlns:r="http://schemas.openxmlformats.org/officeDocument/2006/relationships" xmlns:m="http://schemas.openxmlformats.org/officeDocument/2006/math" xmlns:v="urn:schemas-microsoft-com:vml" xmlns:wp14="http://schemas.microsoft.com/office/word/2010/wordprocessingDrawing" xmlns:wp="http://schemas.openxmlformats.org/drawingml/2006/wordprocessingDrawing" xmlns:w10="urn:schemas-microsoft-com:office:word" xmlns:w="http://schemas.openxmlformats.org/wordprocessingml/2006/main" xmlns:w14="http://schemas.microsoft.com/office/word/2010/wordml" xmlns:w15="http://schemas.microsoft.com/office/word/2012/wordml" xmlns:wpg="http://schemas.microsoft.com/office/word/2010/wordprocessingGroup" xmlns:wpi="http://schemas.microsoft.com/office/word/2010/wordprocessingInk" xmlns:wne="http://schemas.microsoft.com/office/word/2006/wordml" xmlns:wps="http://schemas.microsoft.com/office/word/2010/wordprocessingShape" mc:Ignorable="w14 w15 wp14">
   <w:p>
     <w:pPr>
       <w:pStyle w:val="Footer"/>
@@ -1899,7 +2271,7 @@
 </file>
 
 <file path=word/footnotes.xml><?xml version="1.0" encoding="utf-8"?>
-<w:footnotes xmlns:wpc="http://schemas.microsoft.com/office/word/2010/wordprocessingCanvas" xmlns:cx="http://schemas.microsoft.com/office/drawing/2014/chartex" xmlns:cx1="http://schemas.microsoft.com/office/drawing/2015/9/8/chartex" xmlns:mc="http://schemas.openxmlformats.org/markup-compatibility/2006" xmlns:o="urn:schemas-microsoft-com:office:office" xmlns:r="http://schemas.openxmlformats.org/officeDocument/2006/relationships" xmlns:m="http://schemas.openxmlformats.org/officeDocument/2006/math" xmlns:v="urn:schemas-microsoft-com:vml" xmlns:wp14="http://schemas.microsoft.com/office/word/2010/wordprocessingDrawing" xmlns:wp="http://schemas.openxmlformats.org/drawingml/2006/wordprocessingDrawing" xmlns:w10="urn:schemas-microsoft-com:office:word" xmlns:w="http://schemas.openxmlformats.org/wordprocessingml/2006/main" xmlns:w14="http://schemas.microsoft.com/office/word/2010/wordml" xmlns:w15="http://schemas.microsoft.com/office/word/2012/wordml" xmlns:w16se="http://schemas.microsoft.com/office/word/2015/wordml/symex" xmlns:wpg="http://schemas.microsoft.com/office/word/2010/wordprocessingGroup" xmlns:wpi="http://schemas.microsoft.com/office/word/2010/wordprocessingInk" xmlns:wne="http://schemas.microsoft.com/office/word/2006/wordml" xmlns:wps="http://schemas.microsoft.com/office/word/2010/wordprocessingShape" mc:Ignorable="w14 w15 w16se wp14">
+<w:footnotes xmlns:wpc="http://schemas.microsoft.com/office/word/2010/wordprocessingCanvas" xmlns:mo="http://schemas.microsoft.com/office/mac/office/2008/main" xmlns:mc="http://schemas.openxmlformats.org/markup-compatibility/2006" xmlns:mv="urn:schemas-microsoft-com:mac:vml" xmlns:o="urn:schemas-microsoft-com:office:office" xmlns:r="http://schemas.openxmlformats.org/officeDocument/2006/relationships" xmlns:m="http://schemas.openxmlformats.org/officeDocument/2006/math" xmlns:v="urn:schemas-microsoft-com:vml" xmlns:wp14="http://schemas.microsoft.com/office/word/2010/wordprocessingDrawing" xmlns:wp="http://schemas.openxmlformats.org/drawingml/2006/wordprocessingDrawing" xmlns:w10="urn:schemas-microsoft-com:office:word" xmlns:w="http://schemas.openxmlformats.org/wordprocessingml/2006/main" xmlns:w14="http://schemas.microsoft.com/office/word/2010/wordml" xmlns:w15="http://schemas.microsoft.com/office/word/2012/wordml" xmlns:wpg="http://schemas.microsoft.com/office/word/2010/wordprocessingGroup" xmlns:wpi="http://schemas.microsoft.com/office/word/2010/wordprocessingInk" xmlns:wne="http://schemas.microsoft.com/office/word/2006/wordml" xmlns:wps="http://schemas.microsoft.com/office/word/2010/wordprocessingShape" mc:Ignorable="w14 w15 wp14">
   <w:footnote w:type="separator" w:id="-1">
     <w:p>
       <w:pPr>
@@ -1924,71 +2296,190 @@
 </file>
 
 <file path=word/header1.xml><?xml version="1.0" encoding="utf-8"?>
-<w:hdr xmlns:wpc="http://schemas.microsoft.com/office/word/2010/wordprocessingCanvas" xmlns:cx="http://schemas.microsoft.com/office/drawing/2014/chartex" xmlns:cx1="http://schemas.microsoft.com/office/drawing/2015/9/8/chartex" xmlns:mc="http://schemas.openxmlformats.org/markup-compatibility/2006" xmlns:o="urn:schemas-microsoft-com:office:office" xmlns:r="http://schemas.openxmlformats.org/officeDocument/2006/relationships" xmlns:m="http://schemas.openxmlformats.org/officeDocument/2006/math" xmlns:v="urn:schemas-microsoft-com:vml" xmlns:wp14="http://schemas.microsoft.com/office/word/2010/wordprocessingDrawing" xmlns:wp="http://schemas.openxmlformats.org/drawingml/2006/wordprocessingDrawing" xmlns:w10="urn:schemas-microsoft-com:office:word" xmlns:w="http://schemas.openxmlformats.org/wordprocessingml/2006/main" xmlns:w14="http://schemas.microsoft.com/office/word/2010/wordml" xmlns:w15="http://schemas.microsoft.com/office/word/2012/wordml" xmlns:w16se="http://schemas.microsoft.com/office/word/2015/wordml/symex" xmlns:wpg="http://schemas.microsoft.com/office/word/2010/wordprocessingGroup" xmlns:wpi="http://schemas.microsoft.com/office/word/2010/wordprocessingInk" xmlns:wne="http://schemas.microsoft.com/office/word/2006/wordml" xmlns:wps="http://schemas.microsoft.com/office/word/2010/wordprocessingShape" mc:Ignorable="w14 w15 w16se wp14">
+<w:hdr xmlns:wpc="http://schemas.microsoft.com/office/word/2010/wordprocessingCanvas" xmlns:mo="http://schemas.microsoft.com/office/mac/office/2008/main" xmlns:mc="http://schemas.openxmlformats.org/markup-compatibility/2006" xmlns:mv="urn:schemas-microsoft-com:mac:vml" xmlns:o="urn:schemas-microsoft-com:office:office" xmlns:r="http://schemas.openxmlformats.org/officeDocument/2006/relationships" xmlns:m="http://schemas.openxmlformats.org/officeDocument/2006/math" xmlns:v="urn:schemas-microsoft-com:vml" xmlns:wp14="http://schemas.microsoft.com/office/word/2010/wordprocessingDrawing" xmlns:wp="http://schemas.openxmlformats.org/drawingml/2006/wordprocessingDrawing" xmlns:w10="urn:schemas-microsoft-com:office:word" xmlns:w="http://schemas.openxmlformats.org/wordprocessingml/2006/main" xmlns:w14="http://schemas.microsoft.com/office/word/2010/wordml" xmlns:w15="http://schemas.microsoft.com/office/word/2012/wordml" xmlns:wpg="http://schemas.microsoft.com/office/word/2010/wordprocessingGroup" xmlns:wpi="http://schemas.microsoft.com/office/word/2010/wordprocessingInk" xmlns:wne="http://schemas.microsoft.com/office/word/2006/wordml" xmlns:wps="http://schemas.microsoft.com/office/word/2010/wordprocessingShape" mc:Ignorable="w14 w15 wp14">
   <w:p>
     <w:pPr>
       <w:pStyle w:val="Header"/>
     </w:pPr>
-    <w:r>
-      <w:rPr>
-        <w:noProof/>
-      </w:rPr>
-      <w:drawing>
-        <wp:inline distT="0" distB="0" distL="0" distR="0">
-          <wp:extent cx="1358588" cy="647700"/>
-          <wp:effectExtent l="0" t="0" r="0" b="0"/>
-          <wp:docPr id="28" name="Picture 28" descr="E:\Tech\Arduino\00_IMHOTEP PROJECT\imhotep\androidStuff\docs\IMHOTEPlogo.png"/>
-          <wp:cNvGraphicFramePr>
-            <a:graphicFrameLocks xmlns:a="http://schemas.openxmlformats.org/drawingml/2006/main" noChangeAspect="1"/>
-          </wp:cNvGraphicFramePr>
-          <a:graphic xmlns:a="http://schemas.openxmlformats.org/drawingml/2006/main">
-            <a:graphicData uri="http://schemas.openxmlformats.org/drawingml/2006/picture">
-              <pic:pic xmlns:pic="http://schemas.openxmlformats.org/drawingml/2006/picture">
-                <pic:nvPicPr>
-                  <pic:cNvPr id="0" name="Picture 3" descr="E:\Tech\Arduino\00_IMHOTEP PROJECT\imhotep\androidStuff\docs\IMHOTEPlogo.png"/>
-                  <pic:cNvPicPr>
-                    <a:picLocks noChangeAspect="1" noChangeArrowheads="1"/>
-                  </pic:cNvPicPr>
-                </pic:nvPicPr>
-                <pic:blipFill>
-                  <a:blip r:embed="rId1">
-                    <a:extLst>
-                      <a:ext uri="{28A0092B-C50C-407E-A947-70E740481C1C}">
-                        <a14:useLocalDpi xmlns:a14="http://schemas.microsoft.com/office/drawing/2010/main" val="0"/>
-                      </a:ext>
-                    </a:extLst>
-                  </a:blip>
-                  <a:srcRect/>
-                  <a:stretch>
-                    <a:fillRect/>
-                  </a:stretch>
-                </pic:blipFill>
-                <pic:spPr bwMode="auto">
-                  <a:xfrm>
-                    <a:off x="0" y="0"/>
-                    <a:ext cx="1384573" cy="660088"/>
-                  </a:xfrm>
-                  <a:prstGeom prst="rect">
-                    <a:avLst/>
-                  </a:prstGeom>
-                  <a:noFill/>
-                  <a:ln>
-                    <a:noFill/>
-                  </a:ln>
-                </pic:spPr>
-              </pic:pic>
-            </a:graphicData>
-          </a:graphic>
-        </wp:inline>
-      </w:drawing>
-    </w:r>
+  </w:p>
+</w:hdr>
+</file>
+
+<file path=word/header2.xml><?xml version="1.0" encoding="utf-8"?>
+<w:hdr xmlns:wpc="http://schemas.microsoft.com/office/word/2010/wordprocessingCanvas" xmlns:mo="http://schemas.microsoft.com/office/mac/office/2008/main" xmlns:mc="http://schemas.openxmlformats.org/markup-compatibility/2006" xmlns:mv="urn:schemas-microsoft-com:mac:vml" xmlns:o="urn:schemas-microsoft-com:office:office" xmlns:r="http://schemas.openxmlformats.org/officeDocument/2006/relationships" xmlns:m="http://schemas.openxmlformats.org/officeDocument/2006/math" xmlns:v="urn:schemas-microsoft-com:vml" xmlns:wp14="http://schemas.microsoft.com/office/word/2010/wordprocessingDrawing" xmlns:wp="http://schemas.openxmlformats.org/drawingml/2006/wordprocessingDrawing" xmlns:w10="urn:schemas-microsoft-com:office:word" xmlns:w="http://schemas.openxmlformats.org/wordprocessingml/2006/main" xmlns:w14="http://schemas.microsoft.com/office/word/2010/wordml" xmlns:w15="http://schemas.microsoft.com/office/word/2012/wordml" xmlns:wpg="http://schemas.microsoft.com/office/word/2010/wordprocessingGroup" xmlns:wpi="http://schemas.microsoft.com/office/word/2010/wordprocessingInk" xmlns:wne="http://schemas.microsoft.com/office/word/2006/wordml" xmlns:wps="http://schemas.microsoft.com/office/word/2010/wordprocessingShape" mc:Ignorable="w14 w15 wp14">
+  <w:p>
+    <w:pPr>
+      <w:pStyle w:val="Header"/>
+    </w:pPr>
+  </w:p>
+  <w:tbl>
+    <w:tblPr>
+      <w:tblStyle w:val="TableGrid"/>
+      <w:tblW w:w="0" w:type="auto"/>
+      <w:tblBorders>
+        <w:top w:val="none" w:sz="0" w:space="0" w:color="auto"/>
+        <w:left w:val="none" w:sz="0" w:space="0" w:color="auto"/>
+        <w:bottom w:val="none" w:sz="0" w:space="0" w:color="auto"/>
+        <w:right w:val="none" w:sz="0" w:space="0" w:color="auto"/>
+        <w:insideH w:val="none" w:sz="0" w:space="0" w:color="auto"/>
+        <w:insideV w:val="none" w:sz="0" w:space="0" w:color="auto"/>
+      </w:tblBorders>
+      <w:tblLook w:val="04A0" w:firstRow="1" w:lastRow="0" w:firstColumn="1" w:lastColumn="0" w:noHBand="0" w:noVBand="1"/>
+    </w:tblPr>
+    <w:tblGrid>
+      <w:gridCol w:w="2355"/>
+      <w:gridCol w:w="6901"/>
+    </w:tblGrid>
+    <w:tr>
+      <w:tc>
+        <w:tcPr>
+          <w:tcW w:w="0" w:type="auto"/>
+        </w:tcPr>
+        <w:p>
+          <w:pPr>
+            <w:pStyle w:val="Header"/>
+            <w:rPr>
+              <w:sz w:val="18"/>
+              <w:szCs w:val="18"/>
+            </w:rPr>
+          </w:pPr>
+          <w:r>
+            <w:rPr>
+              <w:noProof/>
+              <w:sz w:val="18"/>
+              <w:szCs w:val="18"/>
+              <w:lang w:val="en-GB" w:eastAsia="en-GB"/>
+            </w:rPr>
+            <w:drawing>
+              <wp:inline distT="0" distB="0" distL="0" distR="0" wp14:anchorId="7281495B" wp14:editId="64E82915">
+                <wp:extent cx="1358588" cy="647700"/>
+                <wp:effectExtent l="0" t="0" r="0" b="0"/>
+                <wp:docPr id="18" name="Picture 18" descr="E:\Tech\Arduino\00_IMHOTEP PROJECT\imhotep\androidStuff\docs\IMHOTEPlogo.png"/>
+                <wp:cNvGraphicFramePr>
+                  <a:graphicFrameLocks xmlns:a="http://schemas.openxmlformats.org/drawingml/2006/main" noChangeAspect="1"/>
+                </wp:cNvGraphicFramePr>
+                <a:graphic xmlns:a="http://schemas.openxmlformats.org/drawingml/2006/main">
+                  <a:graphicData uri="http://schemas.openxmlformats.org/drawingml/2006/picture">
+                    <pic:pic xmlns:pic="http://schemas.openxmlformats.org/drawingml/2006/picture">
+                      <pic:nvPicPr>
+                        <pic:cNvPr id="0" name="Picture 3" descr="E:\Tech\Arduino\00_IMHOTEP PROJECT\imhotep\androidStuff\docs\IMHOTEPlogo.png"/>
+                        <pic:cNvPicPr>
+                          <a:picLocks noChangeAspect="1" noChangeArrowheads="1"/>
+                        </pic:cNvPicPr>
+                      </pic:nvPicPr>
+                      <pic:blipFill>
+                        <a:blip r:embed="rId1">
+                          <a:extLst>
+                            <a:ext uri="{28A0092B-C50C-407E-A947-70E740481C1C}">
+                              <a14:useLocalDpi xmlns:a14="http://schemas.microsoft.com/office/drawing/2010/main" val="0"/>
+                            </a:ext>
+                          </a:extLst>
+                        </a:blip>
+                        <a:srcRect/>
+                        <a:stretch>
+                          <a:fillRect/>
+                        </a:stretch>
+                      </pic:blipFill>
+                      <pic:spPr bwMode="auto">
+                        <a:xfrm>
+                          <a:off x="0" y="0"/>
+                          <a:ext cx="1384573" cy="660088"/>
+                        </a:xfrm>
+                        <a:prstGeom prst="rect">
+                          <a:avLst/>
+                        </a:prstGeom>
+                        <a:noFill/>
+                        <a:ln>
+                          <a:noFill/>
+                        </a:ln>
+                      </pic:spPr>
+                    </pic:pic>
+                  </a:graphicData>
+                </a:graphic>
+              </wp:inline>
+            </w:drawing>
+          </w:r>
+        </w:p>
+      </w:tc>
+      <w:tc>
+        <w:tcPr>
+          <w:tcW w:w="0" w:type="auto"/>
+          <w:vAlign w:val="center"/>
+        </w:tcPr>
+        <w:p>
+          <w:pPr>
+            <w:pStyle w:val="Header"/>
+            <w:rPr>
+              <w:sz w:val="18"/>
+              <w:szCs w:val="18"/>
+            </w:rPr>
+          </w:pPr>
+          <w:r>
+            <w:rPr>
+              <w:sz w:val="18"/>
+              <w:szCs w:val="18"/>
+            </w:rPr>
+            <w:t>PHC IMHOTEP 2017 No.: 37950RD</w:t>
+          </w:r>
+        </w:p>
+        <w:p>
+          <w:pPr>
+            <w:pStyle w:val="Header"/>
+            <w:rPr>
+              <w:sz w:val="18"/>
+              <w:szCs w:val="18"/>
+            </w:rPr>
+          </w:pPr>
+          <w:r>
+            <w:rPr>
+              <w:sz w:val="16"/>
+              <w:szCs w:val="16"/>
+            </w:rPr>
+            <w:t>Hydrogen Storage Technology for Emergence Green Solutions of Renewable Energy-Mix Grids (</w:t>
+          </w:r>
+          <w:proofErr w:type="spellStart"/>
+          <w:r>
+            <w:rPr>
+              <w:b/>
+              <w:bCs/>
+              <w:sz w:val="16"/>
+              <w:szCs w:val="16"/>
+            </w:rPr>
+            <w:t>HyGrid</w:t>
+          </w:r>
+          <w:proofErr w:type="spellEnd"/>
+          <w:r>
+            <w:rPr>
+              <w:sz w:val="16"/>
+              <w:szCs w:val="16"/>
+            </w:rPr>
+            <w:t>)</w:t>
+          </w:r>
+        </w:p>
+      </w:tc>
+    </w:tr>
+  </w:tbl>
+  <w:p>
+    <w:pPr>
+      <w:pStyle w:val="Header"/>
+    </w:pPr>
+  </w:p>
+</w:hdr>
+</file>
+
+<file path=word/header3.xml><?xml version="1.0" encoding="utf-8"?>
+<w:hdr xmlns:wpc="http://schemas.microsoft.com/office/word/2010/wordprocessingCanvas" xmlns:mo="http://schemas.microsoft.com/office/mac/office/2008/main" xmlns:mc="http://schemas.openxmlformats.org/markup-compatibility/2006" xmlns:mv="urn:schemas-microsoft-com:mac:vml" xmlns:o="urn:schemas-microsoft-com:office:office" xmlns:r="http://schemas.openxmlformats.org/officeDocument/2006/relationships" xmlns:m="http://schemas.openxmlformats.org/officeDocument/2006/math" xmlns:v="urn:schemas-microsoft-com:vml" xmlns:wp14="http://schemas.microsoft.com/office/word/2010/wordprocessingDrawing" xmlns:wp="http://schemas.openxmlformats.org/drawingml/2006/wordprocessingDrawing" xmlns:w10="urn:schemas-microsoft-com:office:word" xmlns:w="http://schemas.openxmlformats.org/wordprocessingml/2006/main" xmlns:w14="http://schemas.microsoft.com/office/word/2010/wordml" xmlns:w15="http://schemas.microsoft.com/office/word/2012/wordml" xmlns:wpg="http://schemas.microsoft.com/office/word/2010/wordprocessingGroup" xmlns:wpi="http://schemas.microsoft.com/office/word/2010/wordprocessingInk" xmlns:wne="http://schemas.microsoft.com/office/word/2006/wordml" xmlns:wps="http://schemas.microsoft.com/office/word/2010/wordprocessingShape" mc:Ignorable="w14 w15 wp14">
+  <w:p>
+    <w:pPr>
+      <w:pStyle w:val="Header"/>
+    </w:pPr>
   </w:p>
 </w:hdr>
 </file>
 
 <file path=word/numbering.xml><?xml version="1.0" encoding="utf-8"?>
-<w:numbering xmlns:wpc="http://schemas.microsoft.com/office/word/2010/wordprocessingCanvas" xmlns:cx="http://schemas.microsoft.com/office/drawing/2014/chartex" xmlns:cx1="http://schemas.microsoft.com/office/drawing/2015/9/8/chartex" xmlns:mc="http://schemas.openxmlformats.org/markup-compatibility/2006" xmlns:o="urn:schemas-microsoft-com:office:office" xmlns:r="http://schemas.openxmlformats.org/officeDocument/2006/relationships" xmlns:m="http://schemas.openxmlformats.org/officeDocument/2006/math" xmlns:v="urn:schemas-microsoft-com:vml" xmlns:wp14="http://schemas.microsoft.com/office/word/2010/wordprocessingDrawing" xmlns:wp="http://schemas.openxmlformats.org/drawingml/2006/wordprocessingDrawing" xmlns:w10="urn:schemas-microsoft-com:office:word" xmlns:w="http://schemas.openxmlformats.org/wordprocessingml/2006/main" xmlns:w14="http://schemas.microsoft.com/office/word/2010/wordml" xmlns:w15="http://schemas.microsoft.com/office/word/2012/wordml" xmlns:w16se="http://schemas.microsoft.com/office/word/2015/wordml/symex" xmlns:wpg="http://schemas.microsoft.com/office/word/2010/wordprocessingGroup" xmlns:wpi="http://schemas.microsoft.com/office/word/2010/wordprocessingInk" xmlns:wne="http://schemas.microsoft.com/office/word/2006/wordml" xmlns:wps="http://schemas.microsoft.com/office/word/2010/wordprocessingShape" mc:Ignorable="w14 w15 w16se wp14">
-  <w:abstractNum w:abstractNumId="0" w15:restartNumberingAfterBreak="0">
+<w:numbering xmlns:wpc="http://schemas.microsoft.com/office/word/2010/wordprocessingCanvas" xmlns:mo="http://schemas.microsoft.com/office/mac/office/2008/main" xmlns:mc="http://schemas.openxmlformats.org/markup-compatibility/2006" xmlns:mv="urn:schemas-microsoft-com:mac:vml" xmlns:o="urn:schemas-microsoft-com:office:office" xmlns:r="http://schemas.openxmlformats.org/officeDocument/2006/relationships" xmlns:m="http://schemas.openxmlformats.org/officeDocument/2006/math" xmlns:v="urn:schemas-microsoft-com:vml" xmlns:wp14="http://schemas.microsoft.com/office/word/2010/wordprocessingDrawing" xmlns:wp="http://schemas.openxmlformats.org/drawingml/2006/wordprocessingDrawing" xmlns:w10="urn:schemas-microsoft-com:office:word" xmlns:w="http://schemas.openxmlformats.org/wordprocessingml/2006/main" xmlns:w14="http://schemas.microsoft.com/office/word/2010/wordml" xmlns:w15="http://schemas.microsoft.com/office/word/2012/wordml" xmlns:wpg="http://schemas.microsoft.com/office/word/2010/wordprocessingGroup" xmlns:wpi="http://schemas.microsoft.com/office/word/2010/wordprocessingInk" xmlns:wne="http://schemas.microsoft.com/office/word/2006/wordml" xmlns:wps="http://schemas.microsoft.com/office/word/2010/wordprocessingShape" mc:Ignorable="w14 w15 wp14">
+  <w:abstractNum w:abstractNumId="0">
     <w:nsid w:val="0BB72D16"/>
     <w:multiLevelType w:val="hybridMultilevel"/>
     <w:tmpl w:val="3AF081EE"/>
@@ -2080,7 +2571,96 @@
       </w:pPr>
     </w:lvl>
   </w:abstractNum>
-  <w:abstractNum w:abstractNumId="1" w15:restartNumberingAfterBreak="0">
+  <w:abstractNum w:abstractNumId="1">
+    <w:nsid w:val="17111007"/>
+    <w:multiLevelType w:val="hybridMultilevel"/>
+    <w:tmpl w:val="8E4A31D8"/>
+    <w:lvl w:ilvl="0" w:tplc="4F98FA3C">
+      <w:start w:val="1"/>
+      <w:numFmt w:val="lowerLetter"/>
+      <w:lvlText w:val="(%1)"/>
+      <w:lvlJc w:val="left"/>
+      <w:pPr>
+        <w:ind w:left="720" w:hanging="360"/>
+      </w:pPr>
+      <w:rPr>
+        <w:rFonts w:hint="default"/>
+      </w:rPr>
+    </w:lvl>
+    <w:lvl w:ilvl="1" w:tplc="08090019" w:tentative="1">
+      <w:start w:val="1"/>
+      <w:numFmt w:val="lowerLetter"/>
+      <w:lvlText w:val="%2."/>
+      <w:lvlJc w:val="left"/>
+      <w:pPr>
+        <w:ind w:left="1440" w:hanging="360"/>
+      </w:pPr>
+    </w:lvl>
+    <w:lvl w:ilvl="2" w:tplc="0809001B" w:tentative="1">
+      <w:start w:val="1"/>
+      <w:numFmt w:val="lowerRoman"/>
+      <w:lvlText w:val="%3."/>
+      <w:lvlJc w:val="right"/>
+      <w:pPr>
+        <w:ind w:left="2160" w:hanging="180"/>
+      </w:pPr>
+    </w:lvl>
+    <w:lvl w:ilvl="3" w:tplc="0809000F" w:tentative="1">
+      <w:start w:val="1"/>
+      <w:numFmt w:val="decimal"/>
+      <w:lvlText w:val="%4."/>
+      <w:lvlJc w:val="left"/>
+      <w:pPr>
+        <w:ind w:left="2880" w:hanging="360"/>
+      </w:pPr>
+    </w:lvl>
+    <w:lvl w:ilvl="4" w:tplc="08090019" w:tentative="1">
+      <w:start w:val="1"/>
+      <w:numFmt w:val="lowerLetter"/>
+      <w:lvlText w:val="%5."/>
+      <w:lvlJc w:val="left"/>
+      <w:pPr>
+        <w:ind w:left="3600" w:hanging="360"/>
+      </w:pPr>
+    </w:lvl>
+    <w:lvl w:ilvl="5" w:tplc="0809001B" w:tentative="1">
+      <w:start w:val="1"/>
+      <w:numFmt w:val="lowerRoman"/>
+      <w:lvlText w:val="%6."/>
+      <w:lvlJc w:val="right"/>
+      <w:pPr>
+        <w:ind w:left="4320" w:hanging="180"/>
+      </w:pPr>
+    </w:lvl>
+    <w:lvl w:ilvl="6" w:tplc="0809000F" w:tentative="1">
+      <w:start w:val="1"/>
+      <w:numFmt w:val="decimal"/>
+      <w:lvlText w:val="%7."/>
+      <w:lvlJc w:val="left"/>
+      <w:pPr>
+        <w:ind w:left="5040" w:hanging="360"/>
+      </w:pPr>
+    </w:lvl>
+    <w:lvl w:ilvl="7" w:tplc="08090019" w:tentative="1">
+      <w:start w:val="1"/>
+      <w:numFmt w:val="lowerLetter"/>
+      <w:lvlText w:val="%8."/>
+      <w:lvlJc w:val="left"/>
+      <w:pPr>
+        <w:ind w:left="5760" w:hanging="360"/>
+      </w:pPr>
+    </w:lvl>
+    <w:lvl w:ilvl="8" w:tplc="0809001B" w:tentative="1">
+      <w:start w:val="1"/>
+      <w:numFmt w:val="lowerRoman"/>
+      <w:lvlText w:val="%9."/>
+      <w:lvlJc w:val="right"/>
+      <w:pPr>
+        <w:ind w:left="6480" w:hanging="180"/>
+      </w:pPr>
+    </w:lvl>
+  </w:abstractNum>
+  <w:abstractNum w:abstractNumId="2">
     <w:nsid w:val="2A0D6615"/>
     <w:multiLevelType w:val="hybridMultilevel"/>
     <w:tmpl w:val="2572DAE4"/>
@@ -2169,7 +2749,7 @@
       </w:pPr>
     </w:lvl>
   </w:abstractNum>
-  <w:abstractNum w:abstractNumId="2" w15:restartNumberingAfterBreak="0">
+  <w:abstractNum w:abstractNumId="3">
     <w:nsid w:val="323312ED"/>
     <w:multiLevelType w:val="hybridMultilevel"/>
     <w:tmpl w:val="0F2082C4"/>
@@ -2258,7 +2838,7 @@
       </w:pPr>
     </w:lvl>
   </w:abstractNum>
-  <w:abstractNum w:abstractNumId="3" w15:restartNumberingAfterBreak="0">
+  <w:abstractNum w:abstractNumId="4">
     <w:nsid w:val="4052558A"/>
     <w:multiLevelType w:val="hybridMultilevel"/>
     <w:tmpl w:val="9FECA9FC"/>
@@ -2347,7 +2927,7 @@
       </w:pPr>
     </w:lvl>
   </w:abstractNum>
-  <w:abstractNum w:abstractNumId="4" w15:restartNumberingAfterBreak="0">
+  <w:abstractNum w:abstractNumId="5">
     <w:nsid w:val="55501DC9"/>
     <w:multiLevelType w:val="hybridMultilevel"/>
     <w:tmpl w:val="0F2082C4"/>
@@ -2436,7 +3016,7 @@
       </w:pPr>
     </w:lvl>
   </w:abstractNum>
-  <w:abstractNum w:abstractNumId="5" w15:restartNumberingAfterBreak="0">
+  <w:abstractNum w:abstractNumId="6">
     <w:nsid w:val="56D45054"/>
     <w:multiLevelType w:val="hybridMultilevel"/>
     <w:tmpl w:val="13E6AF18"/>
@@ -2525,7 +3105,7 @@
       </w:pPr>
     </w:lvl>
   </w:abstractNum>
-  <w:abstractNum w:abstractNumId="6" w15:restartNumberingAfterBreak="0">
+  <w:abstractNum w:abstractNumId="7">
     <w:nsid w:val="6DEE2428"/>
     <w:multiLevelType w:val="hybridMultilevel"/>
     <w:tmpl w:val="0F2082C4"/>
@@ -2614,7 +3194,7 @@
       </w:pPr>
     </w:lvl>
   </w:abstractNum>
-  <w:abstractNum w:abstractNumId="7" w15:restartNumberingAfterBreak="0">
+  <w:abstractNum w:abstractNumId="8">
     <w:nsid w:val="71981A80"/>
     <w:multiLevelType w:val="hybridMultilevel"/>
     <w:tmpl w:val="84145548"/>
@@ -2703,35 +3283,130 @@
       </w:pPr>
     </w:lvl>
   </w:abstractNum>
+  <w:abstractNum w:abstractNumId="9">
+    <w:nsid w:val="7FEB270E"/>
+    <w:multiLevelType w:val="hybridMultilevel"/>
+    <w:tmpl w:val="AF3874E2"/>
+    <w:lvl w:ilvl="0" w:tplc="BBD0D3E6">
+      <w:start w:val="1"/>
+      <w:numFmt w:val="lowerLetter"/>
+      <w:lvlText w:val="(%1)"/>
+      <w:lvlJc w:val="left"/>
+      <w:pPr>
+        <w:ind w:left="1080" w:hanging="360"/>
+      </w:pPr>
+      <w:rPr>
+        <w:rFonts w:hint="default"/>
+      </w:rPr>
+    </w:lvl>
+    <w:lvl w:ilvl="1" w:tplc="08090019" w:tentative="1">
+      <w:start w:val="1"/>
+      <w:numFmt w:val="lowerLetter"/>
+      <w:lvlText w:val="%2."/>
+      <w:lvlJc w:val="left"/>
+      <w:pPr>
+        <w:ind w:left="1800" w:hanging="360"/>
+      </w:pPr>
+    </w:lvl>
+    <w:lvl w:ilvl="2" w:tplc="0809001B" w:tentative="1">
+      <w:start w:val="1"/>
+      <w:numFmt w:val="lowerRoman"/>
+      <w:lvlText w:val="%3."/>
+      <w:lvlJc w:val="right"/>
+      <w:pPr>
+        <w:ind w:left="2520" w:hanging="180"/>
+      </w:pPr>
+    </w:lvl>
+    <w:lvl w:ilvl="3" w:tplc="0809000F" w:tentative="1">
+      <w:start w:val="1"/>
+      <w:numFmt w:val="decimal"/>
+      <w:lvlText w:val="%4."/>
+      <w:lvlJc w:val="left"/>
+      <w:pPr>
+        <w:ind w:left="3240" w:hanging="360"/>
+      </w:pPr>
+    </w:lvl>
+    <w:lvl w:ilvl="4" w:tplc="08090019" w:tentative="1">
+      <w:start w:val="1"/>
+      <w:numFmt w:val="lowerLetter"/>
+      <w:lvlText w:val="%5."/>
+      <w:lvlJc w:val="left"/>
+      <w:pPr>
+        <w:ind w:left="3960" w:hanging="360"/>
+      </w:pPr>
+    </w:lvl>
+    <w:lvl w:ilvl="5" w:tplc="0809001B" w:tentative="1">
+      <w:start w:val="1"/>
+      <w:numFmt w:val="lowerRoman"/>
+      <w:lvlText w:val="%6."/>
+      <w:lvlJc w:val="right"/>
+      <w:pPr>
+        <w:ind w:left="4680" w:hanging="180"/>
+      </w:pPr>
+    </w:lvl>
+    <w:lvl w:ilvl="6" w:tplc="0809000F" w:tentative="1">
+      <w:start w:val="1"/>
+      <w:numFmt w:val="decimal"/>
+      <w:lvlText w:val="%7."/>
+      <w:lvlJc w:val="left"/>
+      <w:pPr>
+        <w:ind w:left="5400" w:hanging="360"/>
+      </w:pPr>
+    </w:lvl>
+    <w:lvl w:ilvl="7" w:tplc="08090019" w:tentative="1">
+      <w:start w:val="1"/>
+      <w:numFmt w:val="lowerLetter"/>
+      <w:lvlText w:val="%8."/>
+      <w:lvlJc w:val="left"/>
+      <w:pPr>
+        <w:ind w:left="6120" w:hanging="360"/>
+      </w:pPr>
+    </w:lvl>
+    <w:lvl w:ilvl="8" w:tplc="0809001B" w:tentative="1">
+      <w:start w:val="1"/>
+      <w:numFmt w:val="lowerRoman"/>
+      <w:lvlText w:val="%9."/>
+      <w:lvlJc w:val="right"/>
+      <w:pPr>
+        <w:ind w:left="6840" w:hanging="180"/>
+      </w:pPr>
+    </w:lvl>
+  </w:abstractNum>
   <w:num w:numId="1">
+    <w:abstractNumId w:val="4"/>
+  </w:num>
+  <w:num w:numId="2">
     <w:abstractNumId w:val="3"/>
   </w:num>
-  <w:num w:numId="2">
+  <w:num w:numId="3">
     <w:abstractNumId w:val="2"/>
   </w:num>
-  <w:num w:numId="3">
-    <w:abstractNumId w:val="1"/>
-  </w:num>
   <w:num w:numId="4">
-    <w:abstractNumId w:val="6"/>
+    <w:abstractNumId w:val="7"/>
   </w:num>
   <w:num w:numId="5">
-    <w:abstractNumId w:val="4"/>
+    <w:abstractNumId w:val="5"/>
   </w:num>
   <w:num w:numId="6">
-    <w:abstractNumId w:val="7"/>
+    <w:abstractNumId w:val="8"/>
   </w:num>
   <w:num w:numId="7">
     <w:abstractNumId w:val="0"/>
   </w:num>
   <w:num w:numId="8">
-    <w:abstractNumId w:val="5"/>
+    <w:abstractNumId w:val="6"/>
+  </w:num>
+  <w:num w:numId="9">
+    <w:abstractNumId w:val="9"/>
+  </w:num>
+  <w:num w:numId="10">
+    <w:abstractNumId w:val="1"/>
   </w:num>
 </w:numbering>
 </file>
 
 <file path=word/styles.xml><?xml version="1.0" encoding="utf-8"?>
-<w:styles xmlns:mc="http://schemas.openxmlformats.org/markup-compatibility/2006" xmlns:r="http://schemas.openxmlformats.org/officeDocument/2006/relationships" xmlns:w="http://schemas.openxmlformats.org/wordprocessingml/2006/main" xmlns:w14="http://schemas.microsoft.com/office/word/2010/wordml" xmlns:w15="http://schemas.microsoft.com/office/word/2012/wordml" xmlns:w16se="http://schemas.microsoft.com/office/word/2015/wordml/symex" mc:Ignorable="w14 w15 w16se">
+<w:styles xmlns:mc="http://schemas.openxmlformats.org/markup-compatibility/2006" xmlns:r="http://schemas.openxmlformats.org/officeDocument/2006/relationships" xmlns:w="http://schemas.openxmlformats.org/wordprocessingml/2006/main" xmlns:w14="http://schemas.microsoft.com/office/word/2010/wordml" xmlns:w15="http://schemas.microsoft.com/office/word/2012/wordml" mc:Ignorable="w14 w15">
   <w:docDefaults>
     <w:rPrDefault>
       <w:rPr>
@@ -2747,7 +3422,7 @@
       </w:pPr>
     </w:pPrDefault>
   </w:docDefaults>
-  <w:latentStyles w:defLockedState="0" w:defUIPriority="99" w:defSemiHidden="0" w:defUnhideWhenUsed="0" w:defQFormat="0" w:count="371">
+  <w:latentStyles w:defLockedState="0" w:defUIPriority="99" w:defSemiHidden="0" w:defUnhideWhenUsed="0" w:defQFormat="0" w:count="382">
     <w:lsdException w:name="Normal" w:uiPriority="0" w:qFormat="1"/>
     <w:lsdException w:name="heading 1" w:uiPriority="9" w:qFormat="1"/>
     <w:lsdException w:name="heading 2" w:semiHidden="1" w:uiPriority="9" w:unhideWhenUsed="1" w:qFormat="1"/>
@@ -2853,7 +3528,6 @@
     <w:lsdException w:name="HTML Sample" w:semiHidden="1" w:unhideWhenUsed="1"/>
     <w:lsdException w:name="HTML Typewriter" w:semiHidden="1" w:unhideWhenUsed="1"/>
     <w:lsdException w:name="HTML Variable" w:semiHidden="1" w:unhideWhenUsed="1"/>
-    <w:lsdException w:name="Normal Table" w:semiHidden="1" w:unhideWhenUsed="1"/>
     <w:lsdException w:name="annotation subject" w:semiHidden="1" w:unhideWhenUsed="1"/>
     <w:lsdException w:name="No List" w:semiHidden="1" w:unhideWhenUsed="1"/>
     <w:lsdException w:name="Outline List 1" w:semiHidden="1" w:unhideWhenUsed="1"/>
@@ -2899,11 +3573,9 @@
     <w:lsdException w:name="Table Subtle 1" w:semiHidden="1" w:unhideWhenUsed="1"/>
     <w:lsdException w:name="Table Subtle 2" w:semiHidden="1" w:unhideWhenUsed="1"/>
     <w:lsdException w:name="Table Web 1" w:semiHidden="1" w:unhideWhenUsed="1"/>
-    <w:lsdException w:name="Table Web 2" w:semiHidden="1" w:unhideWhenUsed="1"/>
     <w:lsdException w:name="Table Web 3" w:semiHidden="1" w:unhideWhenUsed="1"/>
     <w:lsdException w:name="Balloon Text" w:semiHidden="1" w:unhideWhenUsed="1"/>
     <w:lsdException w:name="Table Grid" w:uiPriority="39"/>
-    <w:lsdException w:name="Table Theme" w:semiHidden="1" w:unhideWhenUsed="1"/>
     <w:lsdException w:name="Placeholder Text" w:semiHidden="1"/>
     <w:lsdException w:name="No Spacing" w:uiPriority="1" w:qFormat="1"/>
     <w:lsdException w:name="Light Shading" w:uiPriority="60"/>
@@ -3119,6 +3791,8 @@
     <w:lsdException w:name="List Table 5 Dark Accent 6" w:uiPriority="50"/>
     <w:lsdException w:name="List Table 6 Colorful Accent 6" w:uiPriority="51"/>
     <w:lsdException w:name="List Table 7 Colorful Accent 6" w:uiPriority="52"/>
+    <w:lsdException w:name="Mention" w:semiHidden="1" w:unhideWhenUsed="1"/>
+    <w:lsdException w:name="Smart Hyperlink" w:semiHidden="1" w:unhideWhenUsed="1"/>
   </w:latentStyles>
   <w:style w:type="paragraph" w:default="1" w:styleId="Normal">
     <w:name w:val="Normal"/>
@@ -3297,6 +3971,97 @@
       <w:color w:val="954F72" w:themeColor="followedHyperlink"/>
       <w:u w:val="single"/>
     </w:rPr>
+  </w:style>
+  <w:style w:type="paragraph" w:styleId="Title">
+    <w:name w:val="Title"/>
+    <w:basedOn w:val="Normal"/>
+    <w:next w:val="Normal"/>
+    <w:link w:val="TitleChar"/>
+    <w:uiPriority w:val="10"/>
+    <w:qFormat/>
+    <w:rsid w:val="00335E28"/>
+    <w:pPr>
+      <w:spacing w:after="0" w:line="240" w:lineRule="auto"/>
+      <w:contextualSpacing/>
+    </w:pPr>
+    <w:rPr>
+      <w:rFonts w:asciiTheme="majorHAnsi" w:eastAsiaTheme="majorEastAsia" w:hAnsiTheme="majorHAnsi" w:cstheme="majorBidi"/>
+      <w:spacing w:val="-10"/>
+      <w:kern w:val="28"/>
+      <w:sz w:val="56"/>
+      <w:szCs w:val="56"/>
+    </w:rPr>
+  </w:style>
+  <w:style w:type="character" w:customStyle="1" w:styleId="TitleChar">
+    <w:name w:val="Title Char"/>
+    <w:basedOn w:val="DefaultParagraphFont"/>
+    <w:link w:val="Title"/>
+    <w:uiPriority w:val="10"/>
+    <w:rsid w:val="00335E28"/>
+    <w:rPr>
+      <w:rFonts w:asciiTheme="majorHAnsi" w:eastAsiaTheme="majorEastAsia" w:hAnsiTheme="majorHAnsi" w:cstheme="majorBidi"/>
+      <w:spacing w:val="-10"/>
+      <w:kern w:val="28"/>
+      <w:sz w:val="56"/>
+      <w:szCs w:val="56"/>
+    </w:rPr>
+  </w:style>
+  <w:style w:type="paragraph" w:styleId="Subtitle">
+    <w:name w:val="Subtitle"/>
+    <w:basedOn w:val="Normal"/>
+    <w:next w:val="Normal"/>
+    <w:link w:val="SubtitleChar"/>
+    <w:uiPriority w:val="11"/>
+    <w:qFormat/>
+    <w:rsid w:val="001B5270"/>
+    <w:pPr>
+      <w:numPr>
+        <w:ilvl w:val="1"/>
+      </w:numPr>
+    </w:pPr>
+    <w:rPr>
+      <w:rFonts w:eastAsiaTheme="minorEastAsia"/>
+      <w:color w:val="5A5A5A" w:themeColor="text1" w:themeTint="A5"/>
+      <w:spacing w:val="15"/>
+    </w:rPr>
+  </w:style>
+  <w:style w:type="character" w:customStyle="1" w:styleId="SubtitleChar">
+    <w:name w:val="Subtitle Char"/>
+    <w:basedOn w:val="DefaultParagraphFont"/>
+    <w:link w:val="Subtitle"/>
+    <w:uiPriority w:val="11"/>
+    <w:rsid w:val="001B5270"/>
+    <w:rPr>
+      <w:rFonts w:eastAsiaTheme="minorEastAsia"/>
+      <w:color w:val="5A5A5A" w:themeColor="text1" w:themeTint="A5"/>
+      <w:spacing w:val="15"/>
+    </w:rPr>
+  </w:style>
+  <w:style w:type="table" w:styleId="TableGrid">
+    <w:name w:val="Table Grid"/>
+    <w:basedOn w:val="TableNormal"/>
+    <w:uiPriority w:val="39"/>
+    <w:rsid w:val="001C49A7"/>
+    <w:pPr>
+      <w:spacing w:after="0" w:line="240" w:lineRule="auto"/>
+    </w:pPr>
+    <w:tblPr>
+      <w:tblInd w:w="0" w:type="dxa"/>
+      <w:tblBorders>
+        <w:top w:val="single" w:sz="4" w:space="0" w:color="auto"/>
+        <w:left w:val="single" w:sz="4" w:space="0" w:color="auto"/>
+        <w:bottom w:val="single" w:sz="4" w:space="0" w:color="auto"/>
+        <w:right w:val="single" w:sz="4" w:space="0" w:color="auto"/>
+        <w:insideH w:val="single" w:sz="4" w:space="0" w:color="auto"/>
+        <w:insideV w:val="single" w:sz="4" w:space="0" w:color="auto"/>
+      </w:tblBorders>
+      <w:tblCellMar>
+        <w:top w:w="0" w:type="dxa"/>
+        <w:left w:w="108" w:type="dxa"/>
+        <w:bottom w:w="0" w:type="dxa"/>
+        <w:right w:w="108" w:type="dxa"/>
+      </w:tblCellMar>
+    </w:tblPr>
   </w:style>
 </w:styles>
 </file>
@@ -3567,7 +4332,7 @@
 </file>
 
 <file path=customXml/itemProps1.xml><?xml version="1.0" encoding="utf-8"?>
-<ds:datastoreItem xmlns:ds="http://schemas.openxmlformats.org/officeDocument/2006/customXml" ds:itemID="{E35D74E4-BC94-41FA-B313-63DCC3CA2F4C}">
+<ds:datastoreItem xmlns:ds="http://schemas.openxmlformats.org/officeDocument/2006/customXml" ds:itemID="{42B86668-3495-3041-A6E3-416D9EF4722B}">
   <ds:schemaRefs>
     <ds:schemaRef ds:uri="http://schemas.openxmlformats.org/officeDocument/2006/bibliography"/>
   </ds:schemaRefs>

</xml_diff>